<commit_message>
purpose, target audience, and use case adds
</commit_message>
<xml_diff>
--- a/documentation/SchedulerAppDesign.docx
+++ b/documentation/SchedulerAppDesign.docx
@@ -1,13 +1,18 @@
 
 <file path=word/document.xml><?xml version="1.0" encoding="utf-8"?>
-<w:document xmlns:wpc="http://schemas.microsoft.com/office/word/2010/wordprocessingCanvas" xmlns:mc="http://schemas.openxmlformats.org/markup-compatibility/2006" xmlns:o="urn:schemas-microsoft-com:office:office" xmlns:r="http://schemas.openxmlformats.org/officeDocument/2006/relationships" xmlns:m="http://schemas.openxmlformats.org/officeDocument/2006/math" xmlns:v="urn:schemas-microsoft-com:vml" xmlns:wp14="http://schemas.microsoft.com/office/word/2010/wordprocessingDrawing" xmlns:wp="http://schemas.openxmlformats.org/drawingml/2006/wordprocessingDrawing" xmlns:w10="urn:schemas-microsoft-com:office:word" xmlns:w="http://schemas.openxmlformats.org/wordprocessingml/2006/main" xmlns:w14="http://schemas.microsoft.com/office/word/2010/wordml" xmlns:wpg="http://schemas.microsoft.com/office/word/2010/wordprocessingGroup" xmlns:wpi="http://schemas.microsoft.com/office/word/2010/wordprocessingInk" xmlns:wne="http://schemas.microsoft.com/office/word/2006/wordml" xmlns:wps="http://schemas.microsoft.com/office/word/2010/wordprocessingShape" mc:Ignorable="w14 wp14">
+<w:document xmlns:wpc="http://schemas.microsoft.com/office/word/2010/wordprocessingCanvas" xmlns:mo="http://schemas.microsoft.com/office/mac/office/2008/main" xmlns:mc="http://schemas.openxmlformats.org/markup-compatibility/2006" xmlns:mv="urn:schemas-microsoft-com:mac:vml" xmlns:o="urn:schemas-microsoft-com:office:office" xmlns:r="http://schemas.openxmlformats.org/officeDocument/2006/relationships" xmlns:m="http://schemas.openxmlformats.org/officeDocument/2006/math" xmlns:v="urn:schemas-microsoft-com:vml" xmlns:wp14="http://schemas.microsoft.com/office/word/2010/wordprocessingDrawing" xmlns:wp="http://schemas.openxmlformats.org/drawingml/2006/wordprocessingDrawing" xmlns:w10="urn:schemas-microsoft-com:office:word" xmlns:w="http://schemas.openxmlformats.org/wordprocessingml/2006/main" xmlns:w14="http://schemas.microsoft.com/office/word/2010/wordml" xmlns:wpg="http://schemas.microsoft.com/office/word/2010/wordprocessingGroup" xmlns:wpi="http://schemas.microsoft.com/office/word/2010/wordprocessingInk" xmlns:wne="http://schemas.microsoft.com/office/word/2006/wordml" xmlns:wps="http://schemas.microsoft.com/office/word/2010/wordprocessingShape" mc:Ignorable="w14 wp14">
   <w:body>
     <w:p>
       <w:pPr>
         <w:pStyle w:val="Title"/>
       </w:pPr>
-      <w:r>
-        <w:t>Sched-U</w:t>
+      <w:proofErr w:type="spellStart"/>
+      <w:r>
+        <w:t>Sched</w:t>
+      </w:r>
+      <w:proofErr w:type="spellEnd"/>
+      <w:r>
+        <w:t>-U</w:t>
       </w:r>
       <w:r>
         <w:t xml:space="preserve"> Design Document</w:t>
@@ -1182,7 +1187,21 @@
                 <w:rStyle w:val="Hyperlink"/>
                 <w:noProof/>
               </w:rPr>
-              <w:t>User Interface</w:t>
+              <w:t>User Int</w:t>
+            </w:r>
+            <w:r>
+              <w:rPr>
+                <w:rStyle w:val="Hyperlink"/>
+                <w:noProof/>
+              </w:rPr>
+              <w:t>e</w:t>
+            </w:r>
+            <w:r>
+              <w:rPr>
+                <w:rStyle w:val="Hyperlink"/>
+                <w:noProof/>
+              </w:rPr>
+              <w:t>rface</w:t>
             </w:r>
             <w:r>
               <w:rPr>
@@ -1421,15 +1440,30 @@
       <w:bookmarkEnd w:id="1"/>
     </w:p>
     <w:p>
+      <w:r>
+        <w:t xml:space="preserve">College students lead hectic lives.  </w:t>
+      </w:r>
+      <w:proofErr w:type="gramStart"/>
+      <w:r>
+        <w:t>A vast majority now most likely carry</w:t>
+      </w:r>
+      <w:proofErr w:type="gramEnd"/>
+      <w:r>
+        <w:t xml:space="preserve"> smart phones.  </w:t>
+      </w:r>
+      <w:proofErr w:type="spellStart"/>
+      <w:r>
+        <w:t>Sched</w:t>
+      </w:r>
+      <w:proofErr w:type="spellEnd"/>
+      <w:r>
+        <w:t>-U is designed to be an assistant to help college students manage getting to their classes on time, notes and assignments, and final exams.</w:t>
+      </w:r>
+    </w:p>
+    <w:p>
       <w:pPr>
         <w:pStyle w:val="Heading2"/>
       </w:pPr>
-    </w:p>
-    <w:p/>
-    <w:p>
-      <w:pPr>
-        <w:pStyle w:val="Heading2"/>
-      </w:pPr>
       <w:bookmarkStart w:id="2" w:name="_Toc330379689"/>
       <w:r>
         <w:t>Target Audience</w:t>
@@ -1437,11 +1471,10 @@
       <w:bookmarkEnd w:id="2"/>
     </w:p>
     <w:p>
-      <w:pPr>
-        <w:pStyle w:val="Heading2"/>
-      </w:pPr>
-    </w:p>
-    <w:p/>
+      <w:r>
+        <w:t>College student who need or want help juggling their class schedule, prioritizing assignments, organizing note materials, and preparing for final exams.</w:t>
+      </w:r>
+    </w:p>
     <w:p/>
     <w:p>
       <w:pPr>
@@ -2078,7 +2111,15 @@
         <w:t>Show</w:t>
       </w:r>
       <w:r>
-        <w:t xml:space="preserve"> option to silence/unsilence phone during the class (default on)</w:t>
+        <w:t xml:space="preserve"> option to silence/</w:t>
+      </w:r>
+      <w:proofErr w:type="spellStart"/>
+      <w:r>
+        <w:t>unsilence</w:t>
+      </w:r>
+      <w:proofErr w:type="spellEnd"/>
+      <w:r>
+        <w:t xml:space="preserve"> phone during the class (default on)</w:t>
       </w:r>
     </w:p>
     <w:p>
@@ -2092,8 +2133,6 @@
       <w:r>
         <w:t>Allow the class location to be shown on a map</w:t>
       </w:r>
-      <w:bookmarkStart w:id="10" w:name="_GoBack"/>
-      <w:bookmarkEnd w:id="10"/>
     </w:p>
     <w:p>
       <w:pPr>
@@ -2141,11 +2180,11 @@
       <w:pPr>
         <w:pStyle w:val="Heading2"/>
       </w:pPr>
-      <w:bookmarkStart w:id="11" w:name="_Toc330379697"/>
+      <w:bookmarkStart w:id="10" w:name="_Toc330379697"/>
       <w:r>
         <w:t>Reminders</w:t>
       </w:r>
-      <w:bookmarkEnd w:id="11"/>
+      <w:bookmarkEnd w:id="10"/>
     </w:p>
     <w:p>
       <w:pPr>
@@ -2238,11 +2277,11 @@
       <w:pPr>
         <w:pStyle w:val="Heading2"/>
       </w:pPr>
-      <w:bookmarkStart w:id="12" w:name="_Toc330379698"/>
+      <w:bookmarkStart w:id="11" w:name="_Toc330379698"/>
       <w:r>
         <w:t>Preferences</w:t>
       </w:r>
-      <w:bookmarkEnd w:id="12"/>
+      <w:bookmarkEnd w:id="11"/>
     </w:p>
     <w:p>
       <w:pPr>
@@ -2355,53 +2394,53 @@
       <w:pPr>
         <w:pStyle w:val="Heading1"/>
       </w:pPr>
-      <w:bookmarkStart w:id="13" w:name="_Toc330379699"/>
+      <w:bookmarkStart w:id="12" w:name="_Toc330379699"/>
       <w:r>
         <w:lastRenderedPageBreak/>
         <w:t>Technology</w:t>
       </w:r>
+      <w:bookmarkEnd w:id="12"/>
+    </w:p>
+    <w:p>
+      <w:pPr>
+        <w:pStyle w:val="Heading2"/>
+      </w:pPr>
+      <w:bookmarkStart w:id="13" w:name="_Toc330379700"/>
+      <w:r>
+        <w:t>Target Devices</w:t>
+      </w:r>
+    </w:p>
+    <w:p>
+      <w:r>
+        <w:t>Devices running Android OS, version 2.2 and above (API 8+)</w:t>
+      </w:r>
+    </w:p>
+    <w:p/>
+    <w:p>
+      <w:pPr>
+        <w:pStyle w:val="Heading2"/>
+      </w:pPr>
+      <w:r>
+        <w:t>APIs Supported</w:t>
+      </w:r>
       <w:bookmarkEnd w:id="13"/>
     </w:p>
+    <w:p/>
     <w:p>
       <w:pPr>
         <w:pStyle w:val="Heading2"/>
       </w:pPr>
-      <w:bookmarkStart w:id="14" w:name="_Toc330379700"/>
-      <w:r>
-        <w:t>Target Devices</w:t>
-      </w:r>
-    </w:p>
-    <w:p>
-      <w:r>
-        <w:t>Devices running Android OS, version 2.2 and above (API 8+)</w:t>
-      </w:r>
-    </w:p>
-    <w:p/>
-    <w:p>
-      <w:pPr>
-        <w:pStyle w:val="Heading2"/>
-      </w:pPr>
-      <w:r>
-        <w:t>APIs Supported</w:t>
+      <w:bookmarkStart w:id="14" w:name="_Toc330379701"/>
+      <w:r>
+        <w:t>Required</w:t>
+      </w:r>
+      <w:r>
+        <w:t xml:space="preserve"> </w:t>
+      </w:r>
+      <w:r>
+        <w:t>APIs</w:t>
       </w:r>
       <w:bookmarkEnd w:id="14"/>
-    </w:p>
-    <w:p/>
-    <w:p>
-      <w:pPr>
-        <w:pStyle w:val="Heading2"/>
-      </w:pPr>
-      <w:bookmarkStart w:id="15" w:name="_Toc330379701"/>
-      <w:r>
-        <w:t>Required</w:t>
-      </w:r>
-      <w:r>
-        <w:t xml:space="preserve"> </w:t>
-      </w:r>
-      <w:r>
-        <w:t>APIs</w:t>
-      </w:r>
-      <w:bookmarkEnd w:id="15"/>
     </w:p>
     <w:p>
       <w:pPr>
@@ -2447,14 +2486,28 @@
       <w:pPr>
         <w:pStyle w:val="Heading1"/>
       </w:pPr>
-      <w:bookmarkStart w:id="16" w:name="_Toc330379702"/>
+      <w:bookmarkStart w:id="15" w:name="_Toc330379702"/>
       <w:r>
         <w:lastRenderedPageBreak/>
         <w:t>Use Cases</w:t>
       </w:r>
-      <w:bookmarkEnd w:id="16"/>
-    </w:p>
-    <w:p/>
+      <w:bookmarkEnd w:id="15"/>
+    </w:p>
+    <w:p>
+      <w:r>
+        <w:t>College student needs to be reminded ahead of time, accounting for travel time from their current location, in order to make it to class on time.</w:t>
+      </w:r>
+    </w:p>
+    <w:p>
+      <w:r>
+        <w:t>College student takes notes in various forms on their device and needs to call up these materials and also send them to non-mobile systems or to fellow students.</w:t>
+      </w:r>
+    </w:p>
+    <w:p>
+      <w:r>
+        <w:t>College student has access to information about all the classes in their schedule regarding class and lab times and locations, instructor office hours and contact information, and current assignments and upcoming exams.</w:t>
+      </w:r>
+    </w:p>
     <w:p/>
     <w:p/>
     <w:p>
@@ -2471,6 +2524,8 @@
       <w:r>
         <w:br w:type="page"/>
       </w:r>
+      <w:bookmarkStart w:id="16" w:name="_GoBack"/>
+      <w:bookmarkEnd w:id="16"/>
     </w:p>
     <w:p>
       <w:pPr>
@@ -2543,7 +2598,7 @@
 </file>
 
 <file path=word/endnotes.xml><?xml version="1.0" encoding="utf-8"?>
-<w:endnotes xmlns:wpc="http://schemas.microsoft.com/office/word/2010/wordprocessingCanvas" xmlns:mc="http://schemas.openxmlformats.org/markup-compatibility/2006" xmlns:o="urn:schemas-microsoft-com:office:office" xmlns:r="http://schemas.openxmlformats.org/officeDocument/2006/relationships" xmlns:m="http://schemas.openxmlformats.org/officeDocument/2006/math" xmlns:v="urn:schemas-microsoft-com:vml" xmlns:wp14="http://schemas.microsoft.com/office/word/2010/wordprocessingDrawing" xmlns:wp="http://schemas.openxmlformats.org/drawingml/2006/wordprocessingDrawing" xmlns:w10="urn:schemas-microsoft-com:office:word" xmlns:w="http://schemas.openxmlformats.org/wordprocessingml/2006/main" xmlns:w14="http://schemas.microsoft.com/office/word/2010/wordml" xmlns:wpg="http://schemas.microsoft.com/office/word/2010/wordprocessingGroup" xmlns:wpi="http://schemas.microsoft.com/office/word/2010/wordprocessingInk" xmlns:wne="http://schemas.microsoft.com/office/word/2006/wordml" xmlns:wps="http://schemas.microsoft.com/office/word/2010/wordprocessingShape" mc:Ignorable="w14 wp14">
+<w:endnotes xmlns:wpc="http://schemas.microsoft.com/office/word/2010/wordprocessingCanvas" xmlns:mo="http://schemas.microsoft.com/office/mac/office/2008/main" xmlns:mc="http://schemas.openxmlformats.org/markup-compatibility/2006" xmlns:mv="urn:schemas-microsoft-com:mac:vml" xmlns:o="urn:schemas-microsoft-com:office:office" xmlns:r="http://schemas.openxmlformats.org/officeDocument/2006/relationships" xmlns:m="http://schemas.openxmlformats.org/officeDocument/2006/math" xmlns:v="urn:schemas-microsoft-com:vml" xmlns:wp14="http://schemas.microsoft.com/office/word/2010/wordprocessingDrawing" xmlns:wp="http://schemas.openxmlformats.org/drawingml/2006/wordprocessingDrawing" xmlns:w10="urn:schemas-microsoft-com:office:word" xmlns:w="http://schemas.openxmlformats.org/wordprocessingml/2006/main" xmlns:w14="http://schemas.microsoft.com/office/word/2010/wordml" xmlns:wpg="http://schemas.microsoft.com/office/word/2010/wordprocessingGroup" xmlns:wpi="http://schemas.microsoft.com/office/word/2010/wordprocessingInk" xmlns:wne="http://schemas.microsoft.com/office/word/2006/wordml" xmlns:wps="http://schemas.microsoft.com/office/word/2010/wordprocessingShape" mc:Ignorable="w14 wp14">
   <w:endnote w:type="separator" w:id="-1">
     <w:p>
       <w:pPr>
@@ -2568,7 +2623,7 @@
 </file>
 
 <file path=word/footer1.xml><?xml version="1.0" encoding="utf-8"?>
-<w:ftr xmlns:wpc="http://schemas.microsoft.com/office/word/2010/wordprocessingCanvas" xmlns:mc="http://schemas.openxmlformats.org/markup-compatibility/2006" xmlns:o="urn:schemas-microsoft-com:office:office" xmlns:r="http://schemas.openxmlformats.org/officeDocument/2006/relationships" xmlns:m="http://schemas.openxmlformats.org/officeDocument/2006/math" xmlns:v="urn:schemas-microsoft-com:vml" xmlns:wp14="http://schemas.microsoft.com/office/word/2010/wordprocessingDrawing" xmlns:wp="http://schemas.openxmlformats.org/drawingml/2006/wordprocessingDrawing" xmlns:w10="urn:schemas-microsoft-com:office:word" xmlns:w="http://schemas.openxmlformats.org/wordprocessingml/2006/main" xmlns:w14="http://schemas.microsoft.com/office/word/2010/wordml" xmlns:wpg="http://schemas.microsoft.com/office/word/2010/wordprocessingGroup" xmlns:wpi="http://schemas.microsoft.com/office/word/2010/wordprocessingInk" xmlns:wne="http://schemas.microsoft.com/office/word/2006/wordml" xmlns:wps="http://schemas.microsoft.com/office/word/2010/wordprocessingShape" mc:Ignorable="w14 wp14">
+<w:ftr xmlns:wpc="http://schemas.microsoft.com/office/word/2010/wordprocessingCanvas" xmlns:mo="http://schemas.microsoft.com/office/mac/office/2008/main" xmlns:mc="http://schemas.openxmlformats.org/markup-compatibility/2006" xmlns:mv="urn:schemas-microsoft-com:mac:vml" xmlns:o="urn:schemas-microsoft-com:office:office" xmlns:r="http://schemas.openxmlformats.org/officeDocument/2006/relationships" xmlns:m="http://schemas.openxmlformats.org/officeDocument/2006/math" xmlns:v="urn:schemas-microsoft-com:vml" xmlns:wp14="http://schemas.microsoft.com/office/word/2010/wordprocessingDrawing" xmlns:wp="http://schemas.openxmlformats.org/drawingml/2006/wordprocessingDrawing" xmlns:w10="urn:schemas-microsoft-com:office:word" xmlns:w="http://schemas.openxmlformats.org/wordprocessingml/2006/main" xmlns:w14="http://schemas.microsoft.com/office/word/2010/wordml" xmlns:wpg="http://schemas.microsoft.com/office/word/2010/wordprocessingGroup" xmlns:wpi="http://schemas.microsoft.com/office/word/2010/wordprocessingInk" xmlns:wne="http://schemas.microsoft.com/office/word/2006/wordml" xmlns:wps="http://schemas.microsoft.com/office/word/2010/wordprocessingShape" mc:Ignorable="w14 wp14">
   <w:p>
     <w:pPr>
       <w:pStyle w:val="Footer"/>
@@ -2604,7 +2659,7 @@
           <w:rPr>
             <w:noProof/>
           </w:rPr>
-          <w:t>4</w:t>
+          <w:t>8</w:t>
         </w:r>
         <w:r>
           <w:rPr>
@@ -2622,7 +2677,7 @@
 </file>
 
 <file path=word/footnotes.xml><?xml version="1.0" encoding="utf-8"?>
-<w:footnotes xmlns:wpc="http://schemas.microsoft.com/office/word/2010/wordprocessingCanvas" xmlns:mc="http://schemas.openxmlformats.org/markup-compatibility/2006" xmlns:o="urn:schemas-microsoft-com:office:office" xmlns:r="http://schemas.openxmlformats.org/officeDocument/2006/relationships" xmlns:m="http://schemas.openxmlformats.org/officeDocument/2006/math" xmlns:v="urn:schemas-microsoft-com:vml" xmlns:wp14="http://schemas.microsoft.com/office/word/2010/wordprocessingDrawing" xmlns:wp="http://schemas.openxmlformats.org/drawingml/2006/wordprocessingDrawing" xmlns:w10="urn:schemas-microsoft-com:office:word" xmlns:w="http://schemas.openxmlformats.org/wordprocessingml/2006/main" xmlns:w14="http://schemas.microsoft.com/office/word/2010/wordml" xmlns:wpg="http://schemas.microsoft.com/office/word/2010/wordprocessingGroup" xmlns:wpi="http://schemas.microsoft.com/office/word/2010/wordprocessingInk" xmlns:wne="http://schemas.microsoft.com/office/word/2006/wordml" xmlns:wps="http://schemas.microsoft.com/office/word/2010/wordprocessingShape" mc:Ignorable="w14 wp14">
+<w:footnotes xmlns:wpc="http://schemas.microsoft.com/office/word/2010/wordprocessingCanvas" xmlns:mo="http://schemas.microsoft.com/office/mac/office/2008/main" xmlns:mc="http://schemas.openxmlformats.org/markup-compatibility/2006" xmlns:mv="urn:schemas-microsoft-com:mac:vml" xmlns:o="urn:schemas-microsoft-com:office:office" xmlns:r="http://schemas.openxmlformats.org/officeDocument/2006/relationships" xmlns:m="http://schemas.openxmlformats.org/officeDocument/2006/math" xmlns:v="urn:schemas-microsoft-com:vml" xmlns:wp14="http://schemas.microsoft.com/office/word/2010/wordprocessingDrawing" xmlns:wp="http://schemas.openxmlformats.org/drawingml/2006/wordprocessingDrawing" xmlns:w10="urn:schemas-microsoft-com:office:word" xmlns:w="http://schemas.openxmlformats.org/wordprocessingml/2006/main" xmlns:w14="http://schemas.microsoft.com/office/word/2010/wordml" xmlns:wpg="http://schemas.microsoft.com/office/word/2010/wordprocessingGroup" xmlns:wpi="http://schemas.microsoft.com/office/word/2010/wordprocessingInk" xmlns:wne="http://schemas.microsoft.com/office/word/2006/wordml" xmlns:wps="http://schemas.microsoft.com/office/word/2010/wordprocessingShape" mc:Ignorable="w14 wp14">
   <w:footnote w:type="separator" w:id="-1">
     <w:p>
       <w:pPr>
@@ -2647,14 +2702,19 @@
 </file>
 
 <file path=word/header1.xml><?xml version="1.0" encoding="utf-8"?>
-<w:hdr xmlns:wpc="http://schemas.microsoft.com/office/word/2010/wordprocessingCanvas" xmlns:mc="http://schemas.openxmlformats.org/markup-compatibility/2006" xmlns:o="urn:schemas-microsoft-com:office:office" xmlns:r="http://schemas.openxmlformats.org/officeDocument/2006/relationships" xmlns:m="http://schemas.openxmlformats.org/officeDocument/2006/math" xmlns:v="urn:schemas-microsoft-com:vml" xmlns:wp14="http://schemas.microsoft.com/office/word/2010/wordprocessingDrawing" xmlns:wp="http://schemas.openxmlformats.org/drawingml/2006/wordprocessingDrawing" xmlns:w10="urn:schemas-microsoft-com:office:word" xmlns:w="http://schemas.openxmlformats.org/wordprocessingml/2006/main" xmlns:w14="http://schemas.microsoft.com/office/word/2010/wordml" xmlns:wpg="http://schemas.microsoft.com/office/word/2010/wordprocessingGroup" xmlns:wpi="http://schemas.microsoft.com/office/word/2010/wordprocessingInk" xmlns:wne="http://schemas.microsoft.com/office/word/2006/wordml" xmlns:wps="http://schemas.microsoft.com/office/word/2010/wordprocessingShape" mc:Ignorable="w14 wp14">
+<w:hdr xmlns:wpc="http://schemas.microsoft.com/office/word/2010/wordprocessingCanvas" xmlns:mo="http://schemas.microsoft.com/office/mac/office/2008/main" xmlns:mc="http://schemas.openxmlformats.org/markup-compatibility/2006" xmlns:mv="urn:schemas-microsoft-com:mac:vml" xmlns:o="urn:schemas-microsoft-com:office:office" xmlns:r="http://schemas.openxmlformats.org/officeDocument/2006/relationships" xmlns:m="http://schemas.openxmlformats.org/officeDocument/2006/math" xmlns:v="urn:schemas-microsoft-com:vml" xmlns:wp14="http://schemas.microsoft.com/office/word/2010/wordprocessingDrawing" xmlns:wp="http://schemas.openxmlformats.org/drawingml/2006/wordprocessingDrawing" xmlns:w10="urn:schemas-microsoft-com:office:word" xmlns:w="http://schemas.openxmlformats.org/wordprocessingml/2006/main" xmlns:w14="http://schemas.microsoft.com/office/word/2010/wordml" xmlns:wpg="http://schemas.microsoft.com/office/word/2010/wordprocessingGroup" xmlns:wpi="http://schemas.microsoft.com/office/word/2010/wordprocessingInk" xmlns:wne="http://schemas.microsoft.com/office/word/2006/wordml" xmlns:wps="http://schemas.microsoft.com/office/word/2010/wordprocessingShape" mc:Ignorable="w14 wp14">
   <w:p>
     <w:pPr>
       <w:pStyle w:val="Header"/>
       <w:jc w:val="right"/>
     </w:pPr>
+    <w:proofErr w:type="spellStart"/>
     <w:r>
-      <w:t>Sched-U Design Document</w:t>
+      <w:t>Sched</w:t>
+    </w:r>
+    <w:proofErr w:type="spellEnd"/>
+    <w:r>
+      <w:t>-U Design Document</w:t>
     </w:r>
   </w:p>
   <w:p>
@@ -2663,10 +2723,7 @@
       <w:jc w:val="right"/>
     </w:pPr>
     <w:r>
-      <w:t>Nick Huebner and</w:t>
-    </w:r>
-    <w:r>
-      <w:t xml:space="preserve"> Mark Redden</w:t>
+      <w:t>Nick Huebner and Mark Redden</w:t>
     </w:r>
   </w:p>
   <w:p>
@@ -2682,7 +2739,7 @@
 </file>
 
 <file path=word/numbering.xml><?xml version="1.0" encoding="utf-8"?>
-<w:numbering xmlns:wpc="http://schemas.microsoft.com/office/word/2010/wordprocessingCanvas" xmlns:mc="http://schemas.openxmlformats.org/markup-compatibility/2006" xmlns:o="urn:schemas-microsoft-com:office:office" xmlns:r="http://schemas.openxmlformats.org/officeDocument/2006/relationships" xmlns:m="http://schemas.openxmlformats.org/officeDocument/2006/math" xmlns:v="urn:schemas-microsoft-com:vml" xmlns:wp14="http://schemas.microsoft.com/office/word/2010/wordprocessingDrawing" xmlns:wp="http://schemas.openxmlformats.org/drawingml/2006/wordprocessingDrawing" xmlns:w10="urn:schemas-microsoft-com:office:word" xmlns:w="http://schemas.openxmlformats.org/wordprocessingml/2006/main" xmlns:w14="http://schemas.microsoft.com/office/word/2010/wordml" xmlns:wpg="http://schemas.microsoft.com/office/word/2010/wordprocessingGroup" xmlns:wpi="http://schemas.microsoft.com/office/word/2010/wordprocessingInk" xmlns:wne="http://schemas.microsoft.com/office/word/2006/wordml" xmlns:wps="http://schemas.microsoft.com/office/word/2010/wordprocessingShape" mc:Ignorable="w14 wp14">
+<w:numbering xmlns:wpc="http://schemas.microsoft.com/office/word/2010/wordprocessingCanvas" xmlns:mo="http://schemas.microsoft.com/office/mac/office/2008/main" xmlns:mc="http://schemas.openxmlformats.org/markup-compatibility/2006" xmlns:mv="urn:schemas-microsoft-com:mac:vml" xmlns:o="urn:schemas-microsoft-com:office:office" xmlns:r="http://schemas.openxmlformats.org/officeDocument/2006/relationships" xmlns:m="http://schemas.openxmlformats.org/officeDocument/2006/math" xmlns:v="urn:schemas-microsoft-com:vml" xmlns:wp14="http://schemas.microsoft.com/office/word/2010/wordprocessingDrawing" xmlns:wp="http://schemas.openxmlformats.org/drawingml/2006/wordprocessingDrawing" xmlns:w10="urn:schemas-microsoft-com:office:word" xmlns:w="http://schemas.openxmlformats.org/wordprocessingml/2006/main" xmlns:w14="http://schemas.microsoft.com/office/word/2010/wordml" xmlns:wpg="http://schemas.microsoft.com/office/word/2010/wordprocessingGroup" xmlns:wpi="http://schemas.microsoft.com/office/word/2010/wordprocessingInk" xmlns:wne="http://schemas.microsoft.com/office/word/2006/wordml" xmlns:wps="http://schemas.microsoft.com/office/word/2010/wordprocessingShape" mc:Ignorable="w14 wp14">
   <w:abstractNum w:abstractNumId="0">
     <w:nsid w:val="040F5DC9"/>
     <w:multiLevelType w:val="hybridMultilevel"/>
@@ -4001,7 +4058,7 @@
       </w:pPr>
     </w:pPrDefault>
   </w:docDefaults>
-  <w:latentStyles w:defLockedState="0" w:defUIPriority="99" w:defSemiHidden="1" w:defUnhideWhenUsed="1" w:defQFormat="0" w:count="267">
+  <w:latentStyles w:defLockedState="0" w:defUIPriority="99" w:defSemiHidden="1" w:defUnhideWhenUsed="1" w:defQFormat="0" w:count="276">
     <w:lsdException w:name="Normal" w:semiHidden="0" w:uiPriority="0" w:unhideWhenUsed="0" w:qFormat="1"/>
     <w:lsdException w:name="heading 1" w:semiHidden="0" w:uiPriority="9" w:unhideWhenUsed="0" w:qFormat="1"/>
     <w:lsdException w:name="heading 2" w:uiPriority="9" w:qFormat="1"/>
@@ -4488,7 +4545,7 @@
 </file>
 
 <file path=word/stylesWithEffects.xml><?xml version="1.0" encoding="utf-8"?>
-<w:styles xmlns:wpc="http://schemas.microsoft.com/office/word/2010/wordprocessingCanvas" xmlns:mc="http://schemas.openxmlformats.org/markup-compatibility/2006" xmlns:o="urn:schemas-microsoft-com:office:office" xmlns:r="http://schemas.openxmlformats.org/officeDocument/2006/relationships" xmlns:m="http://schemas.openxmlformats.org/officeDocument/2006/math" xmlns:v="urn:schemas-microsoft-com:vml" xmlns:wp14="http://schemas.microsoft.com/office/word/2010/wordprocessingDrawing" xmlns:wp="http://schemas.openxmlformats.org/drawingml/2006/wordprocessingDrawing" xmlns:w10="urn:schemas-microsoft-com:office:word" xmlns:w="http://schemas.openxmlformats.org/wordprocessingml/2006/main" xmlns:w14="http://schemas.microsoft.com/office/word/2010/wordml" xmlns:wpg="http://schemas.microsoft.com/office/word/2010/wordprocessingGroup" xmlns:wpi="http://schemas.microsoft.com/office/word/2010/wordprocessingInk" xmlns:wne="http://schemas.microsoft.com/office/word/2006/wordml" xmlns:wps="http://schemas.microsoft.com/office/word/2010/wordprocessingShape" mc:Ignorable="w14 wp14">
+<w:styles xmlns:wpc="http://schemas.microsoft.com/office/word/2010/wordprocessingCanvas" xmlns:mo="http://schemas.microsoft.com/office/mac/office/2008/main" xmlns:mc="http://schemas.openxmlformats.org/markup-compatibility/2006" xmlns:mv="urn:schemas-microsoft-com:mac:vml" xmlns:o="urn:schemas-microsoft-com:office:office" xmlns:r="http://schemas.openxmlformats.org/officeDocument/2006/relationships" xmlns:m="http://schemas.openxmlformats.org/officeDocument/2006/math" xmlns:v="urn:schemas-microsoft-com:vml" xmlns:wp14="http://schemas.microsoft.com/office/word/2010/wordprocessingDrawing" xmlns:wp="http://schemas.openxmlformats.org/drawingml/2006/wordprocessingDrawing" xmlns:w10="urn:schemas-microsoft-com:office:word" xmlns:w="http://schemas.openxmlformats.org/wordprocessingml/2006/main" xmlns:w14="http://schemas.microsoft.com/office/word/2010/wordml" xmlns:wpg="http://schemas.microsoft.com/office/word/2010/wordprocessingGroup" xmlns:wpi="http://schemas.microsoft.com/office/word/2010/wordprocessingInk" xmlns:wne="http://schemas.microsoft.com/office/word/2006/wordml" xmlns:wps="http://schemas.microsoft.com/office/word/2010/wordprocessingShape" mc:Ignorable="w14 wp14">
   <w:docDefaults>
     <w:rPrDefault>
       <w:rPr>
@@ -4504,7 +4561,7 @@
       </w:pPr>
     </w:pPrDefault>
   </w:docDefaults>
-  <w:latentStyles w:defLockedState="0" w:defUIPriority="99" w:defSemiHidden="1" w:defUnhideWhenUsed="1" w:defQFormat="0" w:count="267">
+  <w:latentStyles w:defLockedState="0" w:defUIPriority="99" w:defSemiHidden="1" w:defUnhideWhenUsed="1" w:defQFormat="0" w:count="276">
     <w:lsdException w:name="Normal" w:semiHidden="0" w:uiPriority="0" w:unhideWhenUsed="0" w:qFormat="1"/>
     <w:lsdException w:name="heading 1" w:semiHidden="0" w:uiPriority="9" w:unhideWhenUsed="0" w:qFormat="1"/>
     <w:lsdException w:name="heading 2" w:uiPriority="9" w:qFormat="1"/>
@@ -5280,7 +5337,7 @@
 </file>
 
 <file path=customXml/itemProps1.xml><?xml version="1.0" encoding="utf-8"?>
-<ds:datastoreItem xmlns:ds="http://schemas.openxmlformats.org/officeDocument/2006/customXml" ds:itemID="{67DD2DB1-3953-4DFB-847A-25E48E43C1E8}">
+<ds:datastoreItem xmlns:ds="http://schemas.openxmlformats.org/officeDocument/2006/customXml" ds:itemID="{85BE00C5-BD64-1245-9E06-74EFF03C3167}">
   <ds:schemaRefs>
     <ds:schemaRef ds:uri="http://schemas.openxmlformats.org/officeDocument/2006/bibliography"/>
   </ds:schemaRefs>

</xml_diff>

<commit_message>
Tweaked some things in the design document
</commit_message>
<xml_diff>
--- a/documentation/SchedulerAppDesign.docx
+++ b/documentation/SchedulerAppDesign.docx
@@ -6,13 +6,8 @@
       <w:pPr>
         <w:pStyle w:val="Title"/>
       </w:pPr>
-      <w:proofErr w:type="spellStart"/>
-      <w:r>
-        <w:t>Sched</w:t>
-      </w:r>
-      <w:proofErr w:type="spellEnd"/>
-      <w:r>
-        <w:t>-U</w:t>
+      <w:r>
+        <w:t>Sched-U</w:t>
       </w:r>
       <w:r>
         <w:t xml:space="preserve"> Design Document</w:t>
@@ -66,6 +61,9 @@
             <w:rPr>
               <w:rFonts w:eastAsiaTheme="minorEastAsia"/>
               <w:noProof/>
+              <w:sz w:val="24"/>
+              <w:szCs w:val="24"/>
+              <w:lang w:eastAsia="ja-JP"/>
             </w:rPr>
           </w:pPr>
           <w:r>
@@ -77,63 +75,53 @@
           <w:r>
             <w:fldChar w:fldCharType="separate"/>
           </w:r>
-          <w:hyperlink w:anchor="_Toc330379687" w:history="1">
-            <w:r>
-              <w:rPr>
-                <w:rStyle w:val="Hyperlink"/>
-                <w:noProof/>
-              </w:rPr>
-              <w:t>Overview</w:t>
-            </w:r>
-            <w:r>
-              <w:rPr>
-                <w:noProof/>
-                <w:webHidden/>
-              </w:rPr>
-              <w:tab/>
-            </w:r>
-            <w:r>
-              <w:rPr>
-                <w:noProof/>
-                <w:webHidden/>
-              </w:rPr>
-              <w:fldChar w:fldCharType="begin"/>
-            </w:r>
-            <w:r>
-              <w:rPr>
-                <w:noProof/>
-                <w:webHidden/>
-              </w:rPr>
-              <w:instrText xml:space="preserve"> PAGEREF _Toc330379687 \h </w:instrText>
-            </w:r>
-            <w:r>
-              <w:rPr>
-                <w:noProof/>
-                <w:webHidden/>
-              </w:rPr>
-            </w:r>
-            <w:r>
-              <w:rPr>
-                <w:noProof/>
-                <w:webHidden/>
-              </w:rPr>
-              <w:fldChar w:fldCharType="separate"/>
-            </w:r>
-            <w:r>
-              <w:rPr>
-                <w:noProof/>
-                <w:webHidden/>
-              </w:rPr>
-              <w:t>2</w:t>
-            </w:r>
-            <w:r>
-              <w:rPr>
-                <w:noProof/>
-                <w:webHidden/>
-              </w:rPr>
-              <w:fldChar w:fldCharType="end"/>
-            </w:r>
-          </w:hyperlink>
+          <w:r>
+            <w:rPr>
+              <w:noProof/>
+            </w:rPr>
+            <w:t>Overview</w:t>
+          </w:r>
+          <w:r>
+            <w:rPr>
+              <w:noProof/>
+            </w:rPr>
+            <w:tab/>
+          </w:r>
+          <w:r>
+            <w:rPr>
+              <w:noProof/>
+            </w:rPr>
+            <w:fldChar w:fldCharType="begin"/>
+          </w:r>
+          <w:r>
+            <w:rPr>
+              <w:noProof/>
+            </w:rPr>
+            <w:instrText xml:space="preserve"> PAGEREF _Toc204270841 \h </w:instrText>
+          </w:r>
+          <w:r>
+            <w:rPr>
+              <w:noProof/>
+            </w:rPr>
+          </w:r>
+          <w:r>
+            <w:rPr>
+              <w:noProof/>
+            </w:rPr>
+            <w:fldChar w:fldCharType="separate"/>
+          </w:r>
+          <w:r>
+            <w:rPr>
+              <w:noProof/>
+            </w:rPr>
+            <w:t>2</w:t>
+          </w:r>
+          <w:r>
+            <w:rPr>
+              <w:noProof/>
+            </w:rPr>
+            <w:fldChar w:fldCharType="end"/>
+          </w:r>
         </w:p>
         <w:p>
           <w:pPr>
@@ -144,65 +132,58 @@
             <w:rPr>
               <w:rFonts w:eastAsiaTheme="minorEastAsia"/>
               <w:noProof/>
+              <w:sz w:val="24"/>
+              <w:szCs w:val="24"/>
+              <w:lang w:eastAsia="ja-JP"/>
             </w:rPr>
           </w:pPr>
-          <w:hyperlink w:anchor="_Toc330379688" w:history="1">
-            <w:r>
-              <w:rPr>
-                <w:rStyle w:val="Hyperlink"/>
-                <w:noProof/>
-              </w:rPr>
-              <w:t>Purpose</w:t>
-            </w:r>
-            <w:r>
-              <w:rPr>
-                <w:noProof/>
-                <w:webHidden/>
-              </w:rPr>
-              <w:tab/>
-            </w:r>
-            <w:r>
-              <w:rPr>
-                <w:noProof/>
-                <w:webHidden/>
-              </w:rPr>
-              <w:fldChar w:fldCharType="begin"/>
-            </w:r>
-            <w:r>
-              <w:rPr>
-                <w:noProof/>
-                <w:webHidden/>
-              </w:rPr>
-              <w:instrText xml:space="preserve"> PAGEREF _Toc330379688 \h </w:instrText>
-            </w:r>
-            <w:r>
-              <w:rPr>
-                <w:noProof/>
-                <w:webHidden/>
-              </w:rPr>
-            </w:r>
-            <w:r>
-              <w:rPr>
-                <w:noProof/>
-                <w:webHidden/>
-              </w:rPr>
-              <w:fldChar w:fldCharType="separate"/>
-            </w:r>
-            <w:r>
-              <w:rPr>
-                <w:noProof/>
-                <w:webHidden/>
-              </w:rPr>
-              <w:t>2</w:t>
-            </w:r>
-            <w:r>
-              <w:rPr>
-                <w:noProof/>
-                <w:webHidden/>
-              </w:rPr>
-              <w:fldChar w:fldCharType="end"/>
-            </w:r>
-          </w:hyperlink>
+          <w:r>
+            <w:rPr>
+              <w:noProof/>
+            </w:rPr>
+            <w:t>Purpose</w:t>
+          </w:r>
+          <w:r>
+            <w:rPr>
+              <w:noProof/>
+            </w:rPr>
+            <w:tab/>
+          </w:r>
+          <w:r>
+            <w:rPr>
+              <w:noProof/>
+            </w:rPr>
+            <w:fldChar w:fldCharType="begin"/>
+          </w:r>
+          <w:r>
+            <w:rPr>
+              <w:noProof/>
+            </w:rPr>
+            <w:instrText xml:space="preserve"> PAGEREF _Toc204270842 \h </w:instrText>
+          </w:r>
+          <w:r>
+            <w:rPr>
+              <w:noProof/>
+            </w:rPr>
+          </w:r>
+          <w:r>
+            <w:rPr>
+              <w:noProof/>
+            </w:rPr>
+            <w:fldChar w:fldCharType="separate"/>
+          </w:r>
+          <w:r>
+            <w:rPr>
+              <w:noProof/>
+            </w:rPr>
+            <w:t>2</w:t>
+          </w:r>
+          <w:r>
+            <w:rPr>
+              <w:noProof/>
+            </w:rPr>
+            <w:fldChar w:fldCharType="end"/>
+          </w:r>
         </w:p>
         <w:p>
           <w:pPr>
@@ -213,65 +194,58 @@
             <w:rPr>
               <w:rFonts w:eastAsiaTheme="minorEastAsia"/>
               <w:noProof/>
+              <w:sz w:val="24"/>
+              <w:szCs w:val="24"/>
+              <w:lang w:eastAsia="ja-JP"/>
             </w:rPr>
           </w:pPr>
-          <w:hyperlink w:anchor="_Toc330379689" w:history="1">
-            <w:r>
-              <w:rPr>
-                <w:rStyle w:val="Hyperlink"/>
-                <w:noProof/>
-              </w:rPr>
-              <w:t>Target Audience</w:t>
-            </w:r>
-            <w:r>
-              <w:rPr>
-                <w:noProof/>
-                <w:webHidden/>
-              </w:rPr>
-              <w:tab/>
-            </w:r>
-            <w:r>
-              <w:rPr>
-                <w:noProof/>
-                <w:webHidden/>
-              </w:rPr>
-              <w:fldChar w:fldCharType="begin"/>
-            </w:r>
-            <w:r>
-              <w:rPr>
-                <w:noProof/>
-                <w:webHidden/>
-              </w:rPr>
-              <w:instrText xml:space="preserve"> PAGEREF _Toc330379689 \h </w:instrText>
-            </w:r>
-            <w:r>
-              <w:rPr>
-                <w:noProof/>
-                <w:webHidden/>
-              </w:rPr>
-            </w:r>
-            <w:r>
-              <w:rPr>
-                <w:noProof/>
-                <w:webHidden/>
-              </w:rPr>
-              <w:fldChar w:fldCharType="separate"/>
-            </w:r>
-            <w:r>
-              <w:rPr>
-                <w:noProof/>
-                <w:webHidden/>
-              </w:rPr>
-              <w:t>2</w:t>
-            </w:r>
-            <w:r>
-              <w:rPr>
-                <w:noProof/>
-                <w:webHidden/>
-              </w:rPr>
-              <w:fldChar w:fldCharType="end"/>
-            </w:r>
-          </w:hyperlink>
+          <w:r>
+            <w:rPr>
+              <w:noProof/>
+            </w:rPr>
+            <w:t>Target Audience</w:t>
+          </w:r>
+          <w:r>
+            <w:rPr>
+              <w:noProof/>
+            </w:rPr>
+            <w:tab/>
+          </w:r>
+          <w:r>
+            <w:rPr>
+              <w:noProof/>
+            </w:rPr>
+            <w:fldChar w:fldCharType="begin"/>
+          </w:r>
+          <w:r>
+            <w:rPr>
+              <w:noProof/>
+            </w:rPr>
+            <w:instrText xml:space="preserve"> PAGEREF _Toc204270843 \h </w:instrText>
+          </w:r>
+          <w:r>
+            <w:rPr>
+              <w:noProof/>
+            </w:rPr>
+          </w:r>
+          <w:r>
+            <w:rPr>
+              <w:noProof/>
+            </w:rPr>
+            <w:fldChar w:fldCharType="separate"/>
+          </w:r>
+          <w:r>
+            <w:rPr>
+              <w:noProof/>
+            </w:rPr>
+            <w:t>2</w:t>
+          </w:r>
+          <w:r>
+            <w:rPr>
+              <w:noProof/>
+            </w:rPr>
+            <w:fldChar w:fldCharType="end"/>
+          </w:r>
         </w:p>
         <w:p>
           <w:pPr>
@@ -282,65 +256,58 @@
             <w:rPr>
               <w:rFonts w:eastAsiaTheme="minorEastAsia"/>
               <w:noProof/>
+              <w:sz w:val="24"/>
+              <w:szCs w:val="24"/>
+              <w:lang w:eastAsia="ja-JP"/>
             </w:rPr>
           </w:pPr>
-          <w:hyperlink w:anchor="_Toc330379690" w:history="1">
-            <w:r>
-              <w:rPr>
-                <w:rStyle w:val="Hyperlink"/>
-                <w:noProof/>
-              </w:rPr>
-              <w:t>Business Requirements</w:t>
-            </w:r>
-            <w:r>
-              <w:rPr>
-                <w:noProof/>
-                <w:webHidden/>
-              </w:rPr>
-              <w:tab/>
-            </w:r>
-            <w:r>
-              <w:rPr>
-                <w:noProof/>
-                <w:webHidden/>
-              </w:rPr>
-              <w:fldChar w:fldCharType="begin"/>
-            </w:r>
-            <w:r>
-              <w:rPr>
-                <w:noProof/>
-                <w:webHidden/>
-              </w:rPr>
-              <w:instrText xml:space="preserve"> PAGEREF _Toc330379690 \h </w:instrText>
-            </w:r>
-            <w:r>
-              <w:rPr>
-                <w:noProof/>
-                <w:webHidden/>
-              </w:rPr>
-            </w:r>
-            <w:r>
-              <w:rPr>
-                <w:noProof/>
-                <w:webHidden/>
-              </w:rPr>
-              <w:fldChar w:fldCharType="separate"/>
-            </w:r>
-            <w:r>
-              <w:rPr>
-                <w:noProof/>
-                <w:webHidden/>
-              </w:rPr>
-              <w:t>3</w:t>
-            </w:r>
-            <w:r>
-              <w:rPr>
-                <w:noProof/>
-                <w:webHidden/>
-              </w:rPr>
-              <w:fldChar w:fldCharType="end"/>
-            </w:r>
-          </w:hyperlink>
+          <w:r>
+            <w:rPr>
+              <w:noProof/>
+            </w:rPr>
+            <w:t>Business Requirements</w:t>
+          </w:r>
+          <w:r>
+            <w:rPr>
+              <w:noProof/>
+            </w:rPr>
+            <w:tab/>
+          </w:r>
+          <w:r>
+            <w:rPr>
+              <w:noProof/>
+            </w:rPr>
+            <w:fldChar w:fldCharType="begin"/>
+          </w:r>
+          <w:r>
+            <w:rPr>
+              <w:noProof/>
+            </w:rPr>
+            <w:instrText xml:space="preserve"> PAGEREF _Toc204270844 \h </w:instrText>
+          </w:r>
+          <w:r>
+            <w:rPr>
+              <w:noProof/>
+            </w:rPr>
+          </w:r>
+          <w:r>
+            <w:rPr>
+              <w:noProof/>
+            </w:rPr>
+            <w:fldChar w:fldCharType="separate"/>
+          </w:r>
+          <w:r>
+            <w:rPr>
+              <w:noProof/>
+            </w:rPr>
+            <w:t>3</w:t>
+          </w:r>
+          <w:r>
+            <w:rPr>
+              <w:noProof/>
+            </w:rPr>
+            <w:fldChar w:fldCharType="end"/>
+          </w:r>
         </w:p>
         <w:p>
           <w:pPr>
@@ -351,65 +318,58 @@
             <w:rPr>
               <w:rFonts w:eastAsiaTheme="minorEastAsia"/>
               <w:noProof/>
+              <w:sz w:val="24"/>
+              <w:szCs w:val="24"/>
+              <w:lang w:eastAsia="ja-JP"/>
             </w:rPr>
           </w:pPr>
-          <w:hyperlink w:anchor="_Toc330379691" w:history="1">
-            <w:r>
-              <w:rPr>
-                <w:rStyle w:val="Hyperlink"/>
-                <w:noProof/>
-              </w:rPr>
-              <w:t>Classes</w:t>
-            </w:r>
-            <w:r>
-              <w:rPr>
-                <w:noProof/>
-                <w:webHidden/>
-              </w:rPr>
-              <w:tab/>
-            </w:r>
-            <w:r>
-              <w:rPr>
-                <w:noProof/>
-                <w:webHidden/>
-              </w:rPr>
-              <w:fldChar w:fldCharType="begin"/>
-            </w:r>
-            <w:r>
-              <w:rPr>
-                <w:noProof/>
-                <w:webHidden/>
-              </w:rPr>
-              <w:instrText xml:space="preserve"> PAGEREF _Toc330379691 \h </w:instrText>
-            </w:r>
-            <w:r>
-              <w:rPr>
-                <w:noProof/>
-                <w:webHidden/>
-              </w:rPr>
-            </w:r>
-            <w:r>
-              <w:rPr>
-                <w:noProof/>
-                <w:webHidden/>
-              </w:rPr>
-              <w:fldChar w:fldCharType="separate"/>
-            </w:r>
-            <w:r>
-              <w:rPr>
-                <w:noProof/>
-                <w:webHidden/>
-              </w:rPr>
-              <w:t>3</w:t>
-            </w:r>
-            <w:r>
-              <w:rPr>
-                <w:noProof/>
-                <w:webHidden/>
-              </w:rPr>
-              <w:fldChar w:fldCharType="end"/>
-            </w:r>
-          </w:hyperlink>
+          <w:r>
+            <w:rPr>
+              <w:noProof/>
+            </w:rPr>
+            <w:t>Classes</w:t>
+          </w:r>
+          <w:r>
+            <w:rPr>
+              <w:noProof/>
+            </w:rPr>
+            <w:tab/>
+          </w:r>
+          <w:r>
+            <w:rPr>
+              <w:noProof/>
+            </w:rPr>
+            <w:fldChar w:fldCharType="begin"/>
+          </w:r>
+          <w:r>
+            <w:rPr>
+              <w:noProof/>
+            </w:rPr>
+            <w:instrText xml:space="preserve"> PAGEREF _Toc204270845 \h </w:instrText>
+          </w:r>
+          <w:r>
+            <w:rPr>
+              <w:noProof/>
+            </w:rPr>
+          </w:r>
+          <w:r>
+            <w:rPr>
+              <w:noProof/>
+            </w:rPr>
+            <w:fldChar w:fldCharType="separate"/>
+          </w:r>
+          <w:r>
+            <w:rPr>
+              <w:noProof/>
+            </w:rPr>
+            <w:t>3</w:t>
+          </w:r>
+          <w:r>
+            <w:rPr>
+              <w:noProof/>
+            </w:rPr>
+            <w:fldChar w:fldCharType="end"/>
+          </w:r>
         </w:p>
         <w:p>
           <w:pPr>
@@ -420,65 +380,58 @@
             <w:rPr>
               <w:rFonts w:eastAsiaTheme="minorEastAsia"/>
               <w:noProof/>
+              <w:sz w:val="24"/>
+              <w:szCs w:val="24"/>
+              <w:lang w:eastAsia="ja-JP"/>
             </w:rPr>
           </w:pPr>
-          <w:hyperlink w:anchor="_Toc330379692" w:history="1">
-            <w:r>
-              <w:rPr>
-                <w:rStyle w:val="Hyperlink"/>
-                <w:noProof/>
-              </w:rPr>
-              <w:t>Instructors</w:t>
-            </w:r>
-            <w:r>
-              <w:rPr>
-                <w:noProof/>
-                <w:webHidden/>
-              </w:rPr>
-              <w:tab/>
-            </w:r>
-            <w:r>
-              <w:rPr>
-                <w:noProof/>
-                <w:webHidden/>
-              </w:rPr>
-              <w:fldChar w:fldCharType="begin"/>
-            </w:r>
-            <w:r>
-              <w:rPr>
-                <w:noProof/>
-                <w:webHidden/>
-              </w:rPr>
-              <w:instrText xml:space="preserve"> PAGEREF _Toc330379692 \h </w:instrText>
-            </w:r>
-            <w:r>
-              <w:rPr>
-                <w:noProof/>
-                <w:webHidden/>
-              </w:rPr>
-            </w:r>
-            <w:r>
-              <w:rPr>
-                <w:noProof/>
-                <w:webHidden/>
-              </w:rPr>
-              <w:fldChar w:fldCharType="separate"/>
-            </w:r>
-            <w:r>
-              <w:rPr>
-                <w:noProof/>
-                <w:webHidden/>
-              </w:rPr>
-              <w:t>3</w:t>
-            </w:r>
-            <w:r>
-              <w:rPr>
-                <w:noProof/>
-                <w:webHidden/>
-              </w:rPr>
-              <w:fldChar w:fldCharType="end"/>
-            </w:r>
-          </w:hyperlink>
+          <w:r>
+            <w:rPr>
+              <w:noProof/>
+            </w:rPr>
+            <w:t>Instructors</w:t>
+          </w:r>
+          <w:r>
+            <w:rPr>
+              <w:noProof/>
+            </w:rPr>
+            <w:tab/>
+          </w:r>
+          <w:r>
+            <w:rPr>
+              <w:noProof/>
+            </w:rPr>
+            <w:fldChar w:fldCharType="begin"/>
+          </w:r>
+          <w:r>
+            <w:rPr>
+              <w:noProof/>
+            </w:rPr>
+            <w:instrText xml:space="preserve"> PAGEREF _Toc204270846 \h </w:instrText>
+          </w:r>
+          <w:r>
+            <w:rPr>
+              <w:noProof/>
+            </w:rPr>
+          </w:r>
+          <w:r>
+            <w:rPr>
+              <w:noProof/>
+            </w:rPr>
+            <w:fldChar w:fldCharType="separate"/>
+          </w:r>
+          <w:r>
+            <w:rPr>
+              <w:noProof/>
+            </w:rPr>
+            <w:t>3</w:t>
+          </w:r>
+          <w:r>
+            <w:rPr>
+              <w:noProof/>
+            </w:rPr>
+            <w:fldChar w:fldCharType="end"/>
+          </w:r>
         </w:p>
         <w:p>
           <w:pPr>
@@ -489,65 +442,58 @@
             <w:rPr>
               <w:rFonts w:eastAsiaTheme="minorEastAsia"/>
               <w:noProof/>
+              <w:sz w:val="24"/>
+              <w:szCs w:val="24"/>
+              <w:lang w:eastAsia="ja-JP"/>
             </w:rPr>
           </w:pPr>
-          <w:hyperlink w:anchor="_Toc330379693" w:history="1">
-            <w:r>
-              <w:rPr>
-                <w:rStyle w:val="Hyperlink"/>
-                <w:noProof/>
-              </w:rPr>
-              <w:t>Notes</w:t>
-            </w:r>
-            <w:r>
-              <w:rPr>
-                <w:noProof/>
-                <w:webHidden/>
-              </w:rPr>
-              <w:tab/>
-            </w:r>
-            <w:r>
-              <w:rPr>
-                <w:noProof/>
-                <w:webHidden/>
-              </w:rPr>
-              <w:fldChar w:fldCharType="begin"/>
-            </w:r>
-            <w:r>
-              <w:rPr>
-                <w:noProof/>
-                <w:webHidden/>
-              </w:rPr>
-              <w:instrText xml:space="preserve"> PAGEREF _Toc330379693 \h </w:instrText>
-            </w:r>
-            <w:r>
-              <w:rPr>
-                <w:noProof/>
-                <w:webHidden/>
-              </w:rPr>
-            </w:r>
-            <w:r>
-              <w:rPr>
-                <w:noProof/>
-                <w:webHidden/>
-              </w:rPr>
-              <w:fldChar w:fldCharType="separate"/>
-            </w:r>
-            <w:r>
-              <w:rPr>
-                <w:noProof/>
-                <w:webHidden/>
-              </w:rPr>
-              <w:t>3</w:t>
-            </w:r>
-            <w:r>
-              <w:rPr>
-                <w:noProof/>
-                <w:webHidden/>
-              </w:rPr>
-              <w:fldChar w:fldCharType="end"/>
-            </w:r>
-          </w:hyperlink>
+          <w:r>
+            <w:rPr>
+              <w:noProof/>
+            </w:rPr>
+            <w:t>Notes</w:t>
+          </w:r>
+          <w:r>
+            <w:rPr>
+              <w:noProof/>
+            </w:rPr>
+            <w:tab/>
+          </w:r>
+          <w:r>
+            <w:rPr>
+              <w:noProof/>
+            </w:rPr>
+            <w:fldChar w:fldCharType="begin"/>
+          </w:r>
+          <w:r>
+            <w:rPr>
+              <w:noProof/>
+            </w:rPr>
+            <w:instrText xml:space="preserve"> PAGEREF _Toc204270847 \h </w:instrText>
+          </w:r>
+          <w:r>
+            <w:rPr>
+              <w:noProof/>
+            </w:rPr>
+          </w:r>
+          <w:r>
+            <w:rPr>
+              <w:noProof/>
+            </w:rPr>
+            <w:fldChar w:fldCharType="separate"/>
+          </w:r>
+          <w:r>
+            <w:rPr>
+              <w:noProof/>
+            </w:rPr>
+            <w:t>3</w:t>
+          </w:r>
+          <w:r>
+            <w:rPr>
+              <w:noProof/>
+            </w:rPr>
+            <w:fldChar w:fldCharType="end"/>
+          </w:r>
         </w:p>
         <w:p>
           <w:pPr>
@@ -558,65 +504,58 @@
             <w:rPr>
               <w:rFonts w:eastAsiaTheme="minorEastAsia"/>
               <w:noProof/>
+              <w:sz w:val="24"/>
+              <w:szCs w:val="24"/>
+              <w:lang w:eastAsia="ja-JP"/>
             </w:rPr>
           </w:pPr>
-          <w:hyperlink w:anchor="_Toc330379694" w:history="1">
-            <w:r>
-              <w:rPr>
-                <w:rStyle w:val="Hyperlink"/>
-                <w:noProof/>
-              </w:rPr>
-              <w:t>Assignments</w:t>
-            </w:r>
-            <w:r>
-              <w:rPr>
-                <w:noProof/>
-                <w:webHidden/>
-              </w:rPr>
-              <w:tab/>
-            </w:r>
-            <w:r>
-              <w:rPr>
-                <w:noProof/>
-                <w:webHidden/>
-              </w:rPr>
-              <w:fldChar w:fldCharType="begin"/>
-            </w:r>
-            <w:r>
-              <w:rPr>
-                <w:noProof/>
-                <w:webHidden/>
-              </w:rPr>
-              <w:instrText xml:space="preserve"> PAGEREF _Toc330379694 \h </w:instrText>
-            </w:r>
-            <w:r>
-              <w:rPr>
-                <w:noProof/>
-                <w:webHidden/>
-              </w:rPr>
-            </w:r>
-            <w:r>
-              <w:rPr>
-                <w:noProof/>
-                <w:webHidden/>
-              </w:rPr>
-              <w:fldChar w:fldCharType="separate"/>
-            </w:r>
-            <w:r>
-              <w:rPr>
-                <w:noProof/>
-                <w:webHidden/>
-              </w:rPr>
-              <w:t>3</w:t>
-            </w:r>
-            <w:r>
-              <w:rPr>
-                <w:noProof/>
-                <w:webHidden/>
-              </w:rPr>
-              <w:fldChar w:fldCharType="end"/>
-            </w:r>
-          </w:hyperlink>
+          <w:r>
+            <w:rPr>
+              <w:noProof/>
+            </w:rPr>
+            <w:t>Assignments</w:t>
+          </w:r>
+          <w:r>
+            <w:rPr>
+              <w:noProof/>
+            </w:rPr>
+            <w:tab/>
+          </w:r>
+          <w:r>
+            <w:rPr>
+              <w:noProof/>
+            </w:rPr>
+            <w:fldChar w:fldCharType="begin"/>
+          </w:r>
+          <w:r>
+            <w:rPr>
+              <w:noProof/>
+            </w:rPr>
+            <w:instrText xml:space="preserve"> PAGEREF _Toc204270848 \h </w:instrText>
+          </w:r>
+          <w:r>
+            <w:rPr>
+              <w:noProof/>
+            </w:rPr>
+          </w:r>
+          <w:r>
+            <w:rPr>
+              <w:noProof/>
+            </w:rPr>
+            <w:fldChar w:fldCharType="separate"/>
+          </w:r>
+          <w:r>
+            <w:rPr>
+              <w:noProof/>
+            </w:rPr>
+            <w:t>3</w:t>
+          </w:r>
+          <w:r>
+            <w:rPr>
+              <w:noProof/>
+            </w:rPr>
+            <w:fldChar w:fldCharType="end"/>
+          </w:r>
         </w:p>
         <w:p>
           <w:pPr>
@@ -627,65 +566,58 @@
             <w:rPr>
               <w:rFonts w:eastAsiaTheme="minorEastAsia"/>
               <w:noProof/>
+              <w:sz w:val="24"/>
+              <w:szCs w:val="24"/>
+              <w:lang w:eastAsia="ja-JP"/>
             </w:rPr>
           </w:pPr>
-          <w:hyperlink w:anchor="_Toc330379695" w:history="1">
-            <w:r>
-              <w:rPr>
-                <w:rStyle w:val="Hyperlink"/>
-                <w:noProof/>
-              </w:rPr>
-              <w:t>Calendar</w:t>
-            </w:r>
-            <w:r>
-              <w:rPr>
-                <w:noProof/>
-                <w:webHidden/>
-              </w:rPr>
-              <w:tab/>
-            </w:r>
-            <w:r>
-              <w:rPr>
-                <w:noProof/>
-                <w:webHidden/>
-              </w:rPr>
-              <w:fldChar w:fldCharType="begin"/>
-            </w:r>
-            <w:r>
-              <w:rPr>
-                <w:noProof/>
-                <w:webHidden/>
-              </w:rPr>
-              <w:instrText xml:space="preserve"> PAGEREF _Toc330379695 \h </w:instrText>
-            </w:r>
-            <w:r>
-              <w:rPr>
-                <w:noProof/>
-                <w:webHidden/>
-              </w:rPr>
-            </w:r>
-            <w:r>
-              <w:rPr>
-                <w:noProof/>
-                <w:webHidden/>
-              </w:rPr>
-              <w:fldChar w:fldCharType="separate"/>
-            </w:r>
-            <w:r>
-              <w:rPr>
-                <w:noProof/>
-                <w:webHidden/>
-              </w:rPr>
-              <w:t>4</w:t>
-            </w:r>
-            <w:r>
-              <w:rPr>
-                <w:noProof/>
-                <w:webHidden/>
-              </w:rPr>
-              <w:fldChar w:fldCharType="end"/>
-            </w:r>
-          </w:hyperlink>
+          <w:r>
+            <w:rPr>
+              <w:noProof/>
+            </w:rPr>
+            <w:t>Calendar</w:t>
+          </w:r>
+          <w:r>
+            <w:rPr>
+              <w:noProof/>
+            </w:rPr>
+            <w:tab/>
+          </w:r>
+          <w:r>
+            <w:rPr>
+              <w:noProof/>
+            </w:rPr>
+            <w:fldChar w:fldCharType="begin"/>
+          </w:r>
+          <w:r>
+            <w:rPr>
+              <w:noProof/>
+            </w:rPr>
+            <w:instrText xml:space="preserve"> PAGEREF _Toc204270849 \h </w:instrText>
+          </w:r>
+          <w:r>
+            <w:rPr>
+              <w:noProof/>
+            </w:rPr>
+          </w:r>
+          <w:r>
+            <w:rPr>
+              <w:noProof/>
+            </w:rPr>
+            <w:fldChar w:fldCharType="separate"/>
+          </w:r>
+          <w:r>
+            <w:rPr>
+              <w:noProof/>
+            </w:rPr>
+            <w:t>4</w:t>
+          </w:r>
+          <w:r>
+            <w:rPr>
+              <w:noProof/>
+            </w:rPr>
+            <w:fldChar w:fldCharType="end"/>
+          </w:r>
         </w:p>
         <w:p>
           <w:pPr>
@@ -696,65 +628,58 @@
             <w:rPr>
               <w:rFonts w:eastAsiaTheme="minorEastAsia"/>
               <w:noProof/>
+              <w:sz w:val="24"/>
+              <w:szCs w:val="24"/>
+              <w:lang w:eastAsia="ja-JP"/>
             </w:rPr>
           </w:pPr>
-          <w:hyperlink w:anchor="_Toc330379696" w:history="1">
-            <w:r>
-              <w:rPr>
-                <w:rStyle w:val="Hyperlink"/>
-                <w:noProof/>
-              </w:rPr>
-              <w:t>Class Details View</w:t>
-            </w:r>
-            <w:r>
-              <w:rPr>
-                <w:noProof/>
-                <w:webHidden/>
-              </w:rPr>
-              <w:tab/>
-            </w:r>
-            <w:r>
-              <w:rPr>
-                <w:noProof/>
-                <w:webHidden/>
-              </w:rPr>
-              <w:fldChar w:fldCharType="begin"/>
-            </w:r>
-            <w:r>
-              <w:rPr>
-                <w:noProof/>
-                <w:webHidden/>
-              </w:rPr>
-              <w:instrText xml:space="preserve"> PAGEREF _Toc330379696 \h </w:instrText>
-            </w:r>
-            <w:r>
-              <w:rPr>
-                <w:noProof/>
-                <w:webHidden/>
-              </w:rPr>
-            </w:r>
-            <w:r>
-              <w:rPr>
-                <w:noProof/>
-                <w:webHidden/>
-              </w:rPr>
-              <w:fldChar w:fldCharType="separate"/>
-            </w:r>
-            <w:r>
-              <w:rPr>
-                <w:noProof/>
-                <w:webHidden/>
-              </w:rPr>
-              <w:t>4</w:t>
-            </w:r>
-            <w:r>
-              <w:rPr>
-                <w:noProof/>
-                <w:webHidden/>
-              </w:rPr>
-              <w:fldChar w:fldCharType="end"/>
-            </w:r>
-          </w:hyperlink>
+          <w:r>
+            <w:rPr>
+              <w:noProof/>
+            </w:rPr>
+            <w:t>Class Details View</w:t>
+          </w:r>
+          <w:r>
+            <w:rPr>
+              <w:noProof/>
+            </w:rPr>
+            <w:tab/>
+          </w:r>
+          <w:r>
+            <w:rPr>
+              <w:noProof/>
+            </w:rPr>
+            <w:fldChar w:fldCharType="begin"/>
+          </w:r>
+          <w:r>
+            <w:rPr>
+              <w:noProof/>
+            </w:rPr>
+            <w:instrText xml:space="preserve"> PAGEREF _Toc204270850 \h </w:instrText>
+          </w:r>
+          <w:r>
+            <w:rPr>
+              <w:noProof/>
+            </w:rPr>
+          </w:r>
+          <w:r>
+            <w:rPr>
+              <w:noProof/>
+            </w:rPr>
+            <w:fldChar w:fldCharType="separate"/>
+          </w:r>
+          <w:r>
+            <w:rPr>
+              <w:noProof/>
+            </w:rPr>
+            <w:t>4</w:t>
+          </w:r>
+          <w:r>
+            <w:rPr>
+              <w:noProof/>
+            </w:rPr>
+            <w:fldChar w:fldCharType="end"/>
+          </w:r>
         </w:p>
         <w:p>
           <w:pPr>
@@ -765,65 +690,58 @@
             <w:rPr>
               <w:rFonts w:eastAsiaTheme="minorEastAsia"/>
               <w:noProof/>
+              <w:sz w:val="24"/>
+              <w:szCs w:val="24"/>
+              <w:lang w:eastAsia="ja-JP"/>
             </w:rPr>
           </w:pPr>
-          <w:hyperlink w:anchor="_Toc330379697" w:history="1">
-            <w:r>
-              <w:rPr>
-                <w:rStyle w:val="Hyperlink"/>
-                <w:noProof/>
-              </w:rPr>
-              <w:t>Reminders</w:t>
-            </w:r>
-            <w:r>
-              <w:rPr>
-                <w:noProof/>
-                <w:webHidden/>
-              </w:rPr>
-              <w:tab/>
-            </w:r>
-            <w:r>
-              <w:rPr>
-                <w:noProof/>
-                <w:webHidden/>
-              </w:rPr>
-              <w:fldChar w:fldCharType="begin"/>
-            </w:r>
-            <w:r>
-              <w:rPr>
-                <w:noProof/>
-                <w:webHidden/>
-              </w:rPr>
-              <w:instrText xml:space="preserve"> PAGEREF _Toc330379697 \h </w:instrText>
-            </w:r>
-            <w:r>
-              <w:rPr>
-                <w:noProof/>
-                <w:webHidden/>
-              </w:rPr>
-            </w:r>
-            <w:r>
-              <w:rPr>
-                <w:noProof/>
-                <w:webHidden/>
-              </w:rPr>
-              <w:fldChar w:fldCharType="separate"/>
-            </w:r>
-            <w:r>
-              <w:rPr>
-                <w:noProof/>
-                <w:webHidden/>
-              </w:rPr>
-              <w:t>4</w:t>
-            </w:r>
-            <w:r>
-              <w:rPr>
-                <w:noProof/>
-                <w:webHidden/>
-              </w:rPr>
-              <w:fldChar w:fldCharType="end"/>
-            </w:r>
-          </w:hyperlink>
+          <w:r>
+            <w:rPr>
+              <w:noProof/>
+            </w:rPr>
+            <w:t>Reminders</w:t>
+          </w:r>
+          <w:r>
+            <w:rPr>
+              <w:noProof/>
+            </w:rPr>
+            <w:tab/>
+          </w:r>
+          <w:r>
+            <w:rPr>
+              <w:noProof/>
+            </w:rPr>
+            <w:fldChar w:fldCharType="begin"/>
+          </w:r>
+          <w:r>
+            <w:rPr>
+              <w:noProof/>
+            </w:rPr>
+            <w:instrText xml:space="preserve"> PAGEREF _Toc204270851 \h </w:instrText>
+          </w:r>
+          <w:r>
+            <w:rPr>
+              <w:noProof/>
+            </w:rPr>
+          </w:r>
+          <w:r>
+            <w:rPr>
+              <w:noProof/>
+            </w:rPr>
+            <w:fldChar w:fldCharType="separate"/>
+          </w:r>
+          <w:r>
+            <w:rPr>
+              <w:noProof/>
+            </w:rPr>
+            <w:t>4</w:t>
+          </w:r>
+          <w:r>
+            <w:rPr>
+              <w:noProof/>
+            </w:rPr>
+            <w:fldChar w:fldCharType="end"/>
+          </w:r>
         </w:p>
         <w:p>
           <w:pPr>
@@ -834,65 +752,58 @@
             <w:rPr>
               <w:rFonts w:eastAsiaTheme="minorEastAsia"/>
               <w:noProof/>
+              <w:sz w:val="24"/>
+              <w:szCs w:val="24"/>
+              <w:lang w:eastAsia="ja-JP"/>
             </w:rPr>
           </w:pPr>
-          <w:hyperlink w:anchor="_Toc330379698" w:history="1">
-            <w:r>
-              <w:rPr>
-                <w:rStyle w:val="Hyperlink"/>
-                <w:noProof/>
-              </w:rPr>
-              <w:t>Preferences</w:t>
-            </w:r>
-            <w:r>
-              <w:rPr>
-                <w:noProof/>
-                <w:webHidden/>
-              </w:rPr>
-              <w:tab/>
-            </w:r>
-            <w:r>
-              <w:rPr>
-                <w:noProof/>
-                <w:webHidden/>
-              </w:rPr>
-              <w:fldChar w:fldCharType="begin"/>
-            </w:r>
-            <w:r>
-              <w:rPr>
-                <w:noProof/>
-                <w:webHidden/>
-              </w:rPr>
-              <w:instrText xml:space="preserve"> PAGEREF _Toc330379698 \h </w:instrText>
-            </w:r>
-            <w:r>
-              <w:rPr>
-                <w:noProof/>
-                <w:webHidden/>
-              </w:rPr>
-            </w:r>
-            <w:r>
-              <w:rPr>
-                <w:noProof/>
-                <w:webHidden/>
-              </w:rPr>
-              <w:fldChar w:fldCharType="separate"/>
-            </w:r>
-            <w:r>
-              <w:rPr>
-                <w:noProof/>
-                <w:webHidden/>
-              </w:rPr>
-              <w:t>4</w:t>
-            </w:r>
-            <w:r>
-              <w:rPr>
-                <w:noProof/>
-                <w:webHidden/>
-              </w:rPr>
-              <w:fldChar w:fldCharType="end"/>
-            </w:r>
-          </w:hyperlink>
+          <w:r>
+            <w:rPr>
+              <w:noProof/>
+            </w:rPr>
+            <w:t>Preferences</w:t>
+          </w:r>
+          <w:r>
+            <w:rPr>
+              <w:noProof/>
+            </w:rPr>
+            <w:tab/>
+          </w:r>
+          <w:r>
+            <w:rPr>
+              <w:noProof/>
+            </w:rPr>
+            <w:fldChar w:fldCharType="begin"/>
+          </w:r>
+          <w:r>
+            <w:rPr>
+              <w:noProof/>
+            </w:rPr>
+            <w:instrText xml:space="preserve"> PAGEREF _Toc204270852 \h </w:instrText>
+          </w:r>
+          <w:r>
+            <w:rPr>
+              <w:noProof/>
+            </w:rPr>
+          </w:r>
+          <w:r>
+            <w:rPr>
+              <w:noProof/>
+            </w:rPr>
+            <w:fldChar w:fldCharType="separate"/>
+          </w:r>
+          <w:r>
+            <w:rPr>
+              <w:noProof/>
+            </w:rPr>
+            <w:t>4</w:t>
+          </w:r>
+          <w:r>
+            <w:rPr>
+              <w:noProof/>
+            </w:rPr>
+            <w:fldChar w:fldCharType="end"/>
+          </w:r>
         </w:p>
         <w:p>
           <w:pPr>
@@ -903,65 +814,58 @@
             <w:rPr>
               <w:rFonts w:eastAsiaTheme="minorEastAsia"/>
               <w:noProof/>
+              <w:sz w:val="24"/>
+              <w:szCs w:val="24"/>
+              <w:lang w:eastAsia="ja-JP"/>
             </w:rPr>
           </w:pPr>
-          <w:hyperlink w:anchor="_Toc330379699" w:history="1">
-            <w:r>
-              <w:rPr>
-                <w:rStyle w:val="Hyperlink"/>
-                <w:noProof/>
-              </w:rPr>
-              <w:t>Technology</w:t>
-            </w:r>
-            <w:r>
-              <w:rPr>
-                <w:noProof/>
-                <w:webHidden/>
-              </w:rPr>
-              <w:tab/>
-            </w:r>
-            <w:r>
-              <w:rPr>
-                <w:noProof/>
-                <w:webHidden/>
-              </w:rPr>
-              <w:fldChar w:fldCharType="begin"/>
-            </w:r>
-            <w:r>
-              <w:rPr>
-                <w:noProof/>
-                <w:webHidden/>
-              </w:rPr>
-              <w:instrText xml:space="preserve"> PAGEREF _Toc330379699 \h </w:instrText>
-            </w:r>
-            <w:r>
-              <w:rPr>
-                <w:noProof/>
-                <w:webHidden/>
-              </w:rPr>
-            </w:r>
-            <w:r>
-              <w:rPr>
-                <w:noProof/>
-                <w:webHidden/>
-              </w:rPr>
-              <w:fldChar w:fldCharType="separate"/>
-            </w:r>
-            <w:r>
-              <w:rPr>
-                <w:noProof/>
-                <w:webHidden/>
-              </w:rPr>
-              <w:t>5</w:t>
-            </w:r>
-            <w:r>
-              <w:rPr>
-                <w:noProof/>
-                <w:webHidden/>
-              </w:rPr>
-              <w:fldChar w:fldCharType="end"/>
-            </w:r>
-          </w:hyperlink>
+          <w:r>
+            <w:rPr>
+              <w:noProof/>
+            </w:rPr>
+            <w:t>Technology</w:t>
+          </w:r>
+          <w:r>
+            <w:rPr>
+              <w:noProof/>
+            </w:rPr>
+            <w:tab/>
+          </w:r>
+          <w:r>
+            <w:rPr>
+              <w:noProof/>
+            </w:rPr>
+            <w:fldChar w:fldCharType="begin"/>
+          </w:r>
+          <w:r>
+            <w:rPr>
+              <w:noProof/>
+            </w:rPr>
+            <w:instrText xml:space="preserve"> PAGEREF _Toc204270853 \h </w:instrText>
+          </w:r>
+          <w:r>
+            <w:rPr>
+              <w:noProof/>
+            </w:rPr>
+          </w:r>
+          <w:r>
+            <w:rPr>
+              <w:noProof/>
+            </w:rPr>
+            <w:fldChar w:fldCharType="separate"/>
+          </w:r>
+          <w:r>
+            <w:rPr>
+              <w:noProof/>
+            </w:rPr>
+            <w:t>5</w:t>
+          </w:r>
+          <w:r>
+            <w:rPr>
+              <w:noProof/>
+            </w:rPr>
+            <w:fldChar w:fldCharType="end"/>
+          </w:r>
         </w:p>
         <w:p>
           <w:pPr>
@@ -972,65 +876,58 @@
             <w:rPr>
               <w:rFonts w:eastAsiaTheme="minorEastAsia"/>
               <w:noProof/>
+              <w:sz w:val="24"/>
+              <w:szCs w:val="24"/>
+              <w:lang w:eastAsia="ja-JP"/>
             </w:rPr>
           </w:pPr>
-          <w:hyperlink w:anchor="_Toc330379700" w:history="1">
-            <w:r>
-              <w:rPr>
-                <w:rStyle w:val="Hyperlink"/>
-                <w:noProof/>
-              </w:rPr>
-              <w:t>APIs Supported</w:t>
-            </w:r>
-            <w:r>
-              <w:rPr>
-                <w:noProof/>
-                <w:webHidden/>
-              </w:rPr>
-              <w:tab/>
-            </w:r>
-            <w:r>
-              <w:rPr>
-                <w:noProof/>
-                <w:webHidden/>
-              </w:rPr>
-              <w:fldChar w:fldCharType="begin"/>
-            </w:r>
-            <w:r>
-              <w:rPr>
-                <w:noProof/>
-                <w:webHidden/>
-              </w:rPr>
-              <w:instrText xml:space="preserve"> PAGEREF _Toc330379700 \h </w:instrText>
-            </w:r>
-            <w:r>
-              <w:rPr>
-                <w:noProof/>
-                <w:webHidden/>
-              </w:rPr>
-            </w:r>
-            <w:r>
-              <w:rPr>
-                <w:noProof/>
-                <w:webHidden/>
-              </w:rPr>
-              <w:fldChar w:fldCharType="separate"/>
-            </w:r>
-            <w:r>
-              <w:rPr>
-                <w:noProof/>
-                <w:webHidden/>
-              </w:rPr>
-              <w:t>5</w:t>
-            </w:r>
-            <w:r>
-              <w:rPr>
-                <w:noProof/>
-                <w:webHidden/>
-              </w:rPr>
-              <w:fldChar w:fldCharType="end"/>
-            </w:r>
-          </w:hyperlink>
+          <w:r>
+            <w:rPr>
+              <w:noProof/>
+            </w:rPr>
+            <w:t>Target Devices</w:t>
+          </w:r>
+          <w:r>
+            <w:rPr>
+              <w:noProof/>
+            </w:rPr>
+            <w:tab/>
+          </w:r>
+          <w:r>
+            <w:rPr>
+              <w:noProof/>
+            </w:rPr>
+            <w:fldChar w:fldCharType="begin"/>
+          </w:r>
+          <w:r>
+            <w:rPr>
+              <w:noProof/>
+            </w:rPr>
+            <w:instrText xml:space="preserve"> PAGEREF _Toc204270854 \h </w:instrText>
+          </w:r>
+          <w:r>
+            <w:rPr>
+              <w:noProof/>
+            </w:rPr>
+          </w:r>
+          <w:r>
+            <w:rPr>
+              <w:noProof/>
+            </w:rPr>
+            <w:fldChar w:fldCharType="separate"/>
+          </w:r>
+          <w:r>
+            <w:rPr>
+              <w:noProof/>
+            </w:rPr>
+            <w:t>5</w:t>
+          </w:r>
+          <w:r>
+            <w:rPr>
+              <w:noProof/>
+            </w:rPr>
+            <w:fldChar w:fldCharType="end"/>
+          </w:r>
         </w:p>
         <w:p>
           <w:pPr>
@@ -1041,65 +938,120 @@
             <w:rPr>
               <w:rFonts w:eastAsiaTheme="minorEastAsia"/>
               <w:noProof/>
+              <w:sz w:val="24"/>
+              <w:szCs w:val="24"/>
+              <w:lang w:eastAsia="ja-JP"/>
             </w:rPr>
           </w:pPr>
-          <w:hyperlink w:anchor="_Toc330379701" w:history="1">
-            <w:r>
-              <w:rPr>
-                <w:rStyle w:val="Hyperlink"/>
-                <w:noProof/>
-              </w:rPr>
-              <w:t>Required APIs</w:t>
-            </w:r>
-            <w:r>
-              <w:rPr>
-                <w:noProof/>
-                <w:webHidden/>
-              </w:rPr>
-              <w:tab/>
-            </w:r>
-            <w:r>
-              <w:rPr>
-                <w:noProof/>
-                <w:webHidden/>
-              </w:rPr>
-              <w:fldChar w:fldCharType="begin"/>
-            </w:r>
-            <w:r>
-              <w:rPr>
-                <w:noProof/>
-                <w:webHidden/>
-              </w:rPr>
-              <w:instrText xml:space="preserve"> PAGEREF _Toc330379701 \h </w:instrText>
-            </w:r>
-            <w:r>
-              <w:rPr>
-                <w:noProof/>
-                <w:webHidden/>
-              </w:rPr>
-            </w:r>
-            <w:r>
-              <w:rPr>
-                <w:noProof/>
-                <w:webHidden/>
-              </w:rPr>
-              <w:fldChar w:fldCharType="separate"/>
-            </w:r>
-            <w:r>
-              <w:rPr>
-                <w:noProof/>
-                <w:webHidden/>
-              </w:rPr>
-              <w:t>5</w:t>
-            </w:r>
-            <w:r>
-              <w:rPr>
-                <w:noProof/>
-                <w:webHidden/>
-              </w:rPr>
-              <w:fldChar w:fldCharType="end"/>
-            </w:r>
-          </w:hyperlink>
+          <w:r>
+            <w:rPr>
+              <w:noProof/>
+            </w:rPr>
+            <w:t>APIs Supported</w:t>
+          </w:r>
+          <w:r>
+            <w:rPr>
+              <w:noProof/>
+            </w:rPr>
+            <w:tab/>
+          </w:r>
+          <w:r>
+            <w:rPr>
+              <w:noProof/>
+            </w:rPr>
+            <w:fldChar w:fldCharType="begin"/>
+          </w:r>
+          <w:r>
+            <w:rPr>
+              <w:noProof/>
+            </w:rPr>
+            <w:instrText xml:space="preserve"> PAGEREF _Toc204270855 \h </w:instrText>
+          </w:r>
+          <w:r>
+            <w:rPr>
+              <w:noProof/>
+            </w:rPr>
+          </w:r>
+          <w:r>
+            <w:rPr>
+              <w:noProof/>
+            </w:rPr>
+            <w:fldChar w:fldCharType="separate"/>
+          </w:r>
+          <w:r>
+            <w:rPr>
+              <w:noProof/>
+            </w:rPr>
+            <w:t>5</w:t>
+          </w:r>
+          <w:r>
+            <w:rPr>
+              <w:noProof/>
+            </w:rPr>
+            <w:fldChar w:fldCharType="end"/>
+          </w:r>
+        </w:p>
+        <w:p>
+          <w:pPr>
+            <w:pStyle w:val="TOC2"/>
+            <w:tabs>
+              <w:tab w:val="right" w:leader="dot" w:pos="9350"/>
+            </w:tabs>
+            <w:rPr>
+              <w:rFonts w:eastAsiaTheme="minorEastAsia"/>
+              <w:noProof/>
+              <w:sz w:val="24"/>
+              <w:szCs w:val="24"/>
+              <w:lang w:eastAsia="ja-JP"/>
+            </w:rPr>
+          </w:pPr>
+          <w:r>
+            <w:rPr>
+              <w:noProof/>
+            </w:rPr>
+            <w:t>Required APIs</w:t>
+          </w:r>
+          <w:r>
+            <w:rPr>
+              <w:noProof/>
+            </w:rPr>
+            <w:tab/>
+          </w:r>
+          <w:r>
+            <w:rPr>
+              <w:noProof/>
+            </w:rPr>
+            <w:fldChar w:fldCharType="begin"/>
+          </w:r>
+          <w:r>
+            <w:rPr>
+              <w:noProof/>
+            </w:rPr>
+            <w:instrText xml:space="preserve"> PAGEREF _Toc204270856 \h </w:instrText>
+          </w:r>
+          <w:r>
+            <w:rPr>
+              <w:noProof/>
+            </w:rPr>
+          </w:r>
+          <w:r>
+            <w:rPr>
+              <w:noProof/>
+            </w:rPr>
+            <w:fldChar w:fldCharType="separate"/>
+          </w:r>
+          <w:r>
+            <w:rPr>
+              <w:noProof/>
+            </w:rPr>
+            <w:t>5</w:t>
+          </w:r>
+          <w:r>
+            <w:rPr>
+              <w:noProof/>
+            </w:rPr>
+            <w:fldChar w:fldCharType="end"/>
+          </w:r>
         </w:p>
         <w:p>
           <w:pPr>
@@ -1110,65 +1062,58 @@
             <w:rPr>
               <w:rFonts w:eastAsiaTheme="minorEastAsia"/>
               <w:noProof/>
+              <w:sz w:val="24"/>
+              <w:szCs w:val="24"/>
+              <w:lang w:eastAsia="ja-JP"/>
             </w:rPr>
           </w:pPr>
-          <w:hyperlink w:anchor="_Toc330379702" w:history="1">
-            <w:r>
-              <w:rPr>
-                <w:rStyle w:val="Hyperlink"/>
-                <w:noProof/>
-              </w:rPr>
-              <w:t>Use Cases</w:t>
-            </w:r>
-            <w:r>
-              <w:rPr>
-                <w:noProof/>
-                <w:webHidden/>
-              </w:rPr>
-              <w:tab/>
-            </w:r>
-            <w:r>
-              <w:rPr>
-                <w:noProof/>
-                <w:webHidden/>
-              </w:rPr>
-              <w:fldChar w:fldCharType="begin"/>
-            </w:r>
-            <w:r>
-              <w:rPr>
-                <w:noProof/>
-                <w:webHidden/>
-              </w:rPr>
-              <w:instrText xml:space="preserve"> PAGEREF _Toc330379702 \h </w:instrText>
-            </w:r>
-            <w:r>
-              <w:rPr>
-                <w:noProof/>
-                <w:webHidden/>
-              </w:rPr>
-            </w:r>
-            <w:r>
-              <w:rPr>
-                <w:noProof/>
-                <w:webHidden/>
-              </w:rPr>
-              <w:fldChar w:fldCharType="separate"/>
-            </w:r>
-            <w:r>
-              <w:rPr>
-                <w:noProof/>
-                <w:webHidden/>
-              </w:rPr>
-              <w:t>6</w:t>
-            </w:r>
-            <w:r>
-              <w:rPr>
-                <w:noProof/>
-                <w:webHidden/>
-              </w:rPr>
-              <w:fldChar w:fldCharType="end"/>
-            </w:r>
-          </w:hyperlink>
+          <w:r>
+            <w:rPr>
+              <w:noProof/>
+            </w:rPr>
+            <w:t>Use Cases</w:t>
+          </w:r>
+          <w:r>
+            <w:rPr>
+              <w:noProof/>
+            </w:rPr>
+            <w:tab/>
+          </w:r>
+          <w:r>
+            <w:rPr>
+              <w:noProof/>
+            </w:rPr>
+            <w:fldChar w:fldCharType="begin"/>
+          </w:r>
+          <w:r>
+            <w:rPr>
+              <w:noProof/>
+            </w:rPr>
+            <w:instrText xml:space="preserve"> PAGEREF _Toc204270857 \h </w:instrText>
+          </w:r>
+          <w:r>
+            <w:rPr>
+              <w:noProof/>
+            </w:rPr>
+          </w:r>
+          <w:r>
+            <w:rPr>
+              <w:noProof/>
+            </w:rPr>
+            <w:fldChar w:fldCharType="separate"/>
+          </w:r>
+          <w:r>
+            <w:rPr>
+              <w:noProof/>
+            </w:rPr>
+            <w:t>6</w:t>
+          </w:r>
+          <w:r>
+            <w:rPr>
+              <w:noProof/>
+            </w:rPr>
+            <w:fldChar w:fldCharType="end"/>
+          </w:r>
         </w:p>
         <w:p>
           <w:pPr>
@@ -1179,79 +1124,58 @@
             <w:rPr>
               <w:rFonts w:eastAsiaTheme="minorEastAsia"/>
               <w:noProof/>
+              <w:sz w:val="24"/>
+              <w:szCs w:val="24"/>
+              <w:lang w:eastAsia="ja-JP"/>
             </w:rPr>
           </w:pPr>
-          <w:hyperlink w:anchor="_Toc330379703" w:history="1">
-            <w:r>
-              <w:rPr>
-                <w:rStyle w:val="Hyperlink"/>
-                <w:noProof/>
-              </w:rPr>
-              <w:t>User Int</w:t>
-            </w:r>
-            <w:r>
-              <w:rPr>
-                <w:rStyle w:val="Hyperlink"/>
-                <w:noProof/>
-              </w:rPr>
-              <w:t>e</w:t>
-            </w:r>
-            <w:r>
-              <w:rPr>
-                <w:rStyle w:val="Hyperlink"/>
-                <w:noProof/>
-              </w:rPr>
-              <w:t>rface</w:t>
-            </w:r>
-            <w:r>
-              <w:rPr>
-                <w:noProof/>
-                <w:webHidden/>
-              </w:rPr>
-              <w:tab/>
-            </w:r>
-            <w:r>
-              <w:rPr>
-                <w:noProof/>
-                <w:webHidden/>
-              </w:rPr>
-              <w:fldChar w:fldCharType="begin"/>
-            </w:r>
-            <w:r>
-              <w:rPr>
-                <w:noProof/>
-                <w:webHidden/>
-              </w:rPr>
-              <w:instrText xml:space="preserve"> PAGEREF _Toc330379703 \h </w:instrText>
-            </w:r>
-            <w:r>
-              <w:rPr>
-                <w:noProof/>
-                <w:webHidden/>
-              </w:rPr>
-            </w:r>
-            <w:r>
-              <w:rPr>
-                <w:noProof/>
-                <w:webHidden/>
-              </w:rPr>
-              <w:fldChar w:fldCharType="separate"/>
-            </w:r>
-            <w:r>
-              <w:rPr>
-                <w:noProof/>
-                <w:webHidden/>
-              </w:rPr>
-              <w:t>7</w:t>
-            </w:r>
-            <w:r>
-              <w:rPr>
-                <w:noProof/>
-                <w:webHidden/>
-              </w:rPr>
-              <w:fldChar w:fldCharType="end"/>
-            </w:r>
-          </w:hyperlink>
+          <w:r>
+            <w:rPr>
+              <w:noProof/>
+            </w:rPr>
+            <w:t>User Interface</w:t>
+          </w:r>
+          <w:r>
+            <w:rPr>
+              <w:noProof/>
+            </w:rPr>
+            <w:tab/>
+          </w:r>
+          <w:r>
+            <w:rPr>
+              <w:noProof/>
+            </w:rPr>
+            <w:fldChar w:fldCharType="begin"/>
+          </w:r>
+          <w:r>
+            <w:rPr>
+              <w:noProof/>
+            </w:rPr>
+            <w:instrText xml:space="preserve"> PAGEREF _Toc204270858 \h </w:instrText>
+          </w:r>
+          <w:r>
+            <w:rPr>
+              <w:noProof/>
+            </w:rPr>
+          </w:r>
+          <w:r>
+            <w:rPr>
+              <w:noProof/>
+            </w:rPr>
+            <w:fldChar w:fldCharType="separate"/>
+          </w:r>
+          <w:r>
+            <w:rPr>
+              <w:noProof/>
+            </w:rPr>
+            <w:t>7</w:t>
+          </w:r>
+          <w:r>
+            <w:rPr>
+              <w:noProof/>
+            </w:rPr>
+            <w:fldChar w:fldCharType="end"/>
+          </w:r>
         </w:p>
         <w:p>
           <w:pPr>
@@ -1262,65 +1186,58 @@
             <w:rPr>
               <w:rFonts w:eastAsiaTheme="minorEastAsia"/>
               <w:noProof/>
+              <w:sz w:val="24"/>
+              <w:szCs w:val="24"/>
+              <w:lang w:eastAsia="ja-JP"/>
             </w:rPr>
           </w:pPr>
-          <w:hyperlink w:anchor="_Toc330379704" w:history="1">
-            <w:r>
-              <w:rPr>
-                <w:rStyle w:val="Hyperlink"/>
-                <w:noProof/>
-              </w:rPr>
-              <w:t>UML</w:t>
-            </w:r>
-            <w:r>
-              <w:rPr>
-                <w:noProof/>
-                <w:webHidden/>
-              </w:rPr>
-              <w:tab/>
-            </w:r>
-            <w:r>
-              <w:rPr>
-                <w:noProof/>
-                <w:webHidden/>
-              </w:rPr>
-              <w:fldChar w:fldCharType="begin"/>
-            </w:r>
-            <w:r>
-              <w:rPr>
-                <w:noProof/>
-                <w:webHidden/>
-              </w:rPr>
-              <w:instrText xml:space="preserve"> PAGEREF _Toc330379704 \h </w:instrText>
-            </w:r>
-            <w:r>
-              <w:rPr>
-                <w:noProof/>
-                <w:webHidden/>
-              </w:rPr>
-            </w:r>
-            <w:r>
-              <w:rPr>
-                <w:noProof/>
-                <w:webHidden/>
-              </w:rPr>
-              <w:fldChar w:fldCharType="separate"/>
-            </w:r>
-            <w:r>
-              <w:rPr>
-                <w:noProof/>
-                <w:webHidden/>
-              </w:rPr>
-              <w:t>8</w:t>
-            </w:r>
-            <w:r>
-              <w:rPr>
-                <w:noProof/>
-                <w:webHidden/>
-              </w:rPr>
-              <w:fldChar w:fldCharType="end"/>
-            </w:r>
-          </w:hyperlink>
+          <w:r>
+            <w:rPr>
+              <w:noProof/>
+            </w:rPr>
+            <w:t>ERD</w:t>
+          </w:r>
+          <w:r>
+            <w:rPr>
+              <w:noProof/>
+            </w:rPr>
+            <w:tab/>
+          </w:r>
+          <w:r>
+            <w:rPr>
+              <w:noProof/>
+            </w:rPr>
+            <w:fldChar w:fldCharType="begin"/>
+          </w:r>
+          <w:r>
+            <w:rPr>
+              <w:noProof/>
+            </w:rPr>
+            <w:instrText xml:space="preserve"> PAGEREF _Toc204270859 \h </w:instrText>
+          </w:r>
+          <w:r>
+            <w:rPr>
+              <w:noProof/>
+            </w:rPr>
+          </w:r>
+          <w:r>
+            <w:rPr>
+              <w:noProof/>
+            </w:rPr>
+            <w:fldChar w:fldCharType="separate"/>
+          </w:r>
+          <w:r>
+            <w:rPr>
+              <w:noProof/>
+            </w:rPr>
+            <w:t>8</w:t>
+          </w:r>
+          <w:r>
+            <w:rPr>
+              <w:noProof/>
+            </w:rPr>
+            <w:fldChar w:fldCharType="end"/>
+          </w:r>
         </w:p>
         <w:p>
           <w:pPr>
@@ -1331,65 +1248,120 @@
             <w:rPr>
               <w:rFonts w:eastAsiaTheme="minorEastAsia"/>
               <w:noProof/>
+              <w:sz w:val="24"/>
+              <w:szCs w:val="24"/>
+              <w:lang w:eastAsia="ja-JP"/>
             </w:rPr>
           </w:pPr>
-          <w:hyperlink w:anchor="_Toc330379705" w:history="1">
-            <w:r>
-              <w:rPr>
-                <w:rStyle w:val="Hyperlink"/>
-                <w:noProof/>
-              </w:rPr>
-              <w:t>About</w:t>
-            </w:r>
-            <w:r>
-              <w:rPr>
-                <w:noProof/>
-                <w:webHidden/>
-              </w:rPr>
-              <w:tab/>
-            </w:r>
-            <w:r>
-              <w:rPr>
-                <w:noProof/>
-                <w:webHidden/>
-              </w:rPr>
-              <w:fldChar w:fldCharType="begin"/>
-            </w:r>
-            <w:r>
-              <w:rPr>
-                <w:noProof/>
-                <w:webHidden/>
-              </w:rPr>
-              <w:instrText xml:space="preserve"> PAGEREF _Toc330379705 \h </w:instrText>
-            </w:r>
-            <w:r>
-              <w:rPr>
-                <w:noProof/>
-                <w:webHidden/>
-              </w:rPr>
-            </w:r>
-            <w:r>
-              <w:rPr>
-                <w:noProof/>
-                <w:webHidden/>
-              </w:rPr>
-              <w:fldChar w:fldCharType="separate"/>
-            </w:r>
-            <w:r>
-              <w:rPr>
-                <w:noProof/>
-                <w:webHidden/>
-              </w:rPr>
-              <w:t>9</w:t>
-            </w:r>
-            <w:r>
-              <w:rPr>
-                <w:noProof/>
-                <w:webHidden/>
-              </w:rPr>
-              <w:fldChar w:fldCharType="end"/>
-            </w:r>
-          </w:hyperlink>
+          <w:r>
+            <w:rPr>
+              <w:noProof/>
+            </w:rPr>
+            <w:t>UML</w:t>
+          </w:r>
+          <w:r>
+            <w:rPr>
+              <w:noProof/>
+            </w:rPr>
+            <w:tab/>
+          </w:r>
+          <w:r>
+            <w:rPr>
+              <w:noProof/>
+            </w:rPr>
+            <w:fldChar w:fldCharType="begin"/>
+          </w:r>
+          <w:r>
+            <w:rPr>
+              <w:noProof/>
+            </w:rPr>
+            <w:instrText xml:space="preserve"> PAGEREF _Toc204270860 \h </w:instrText>
+          </w:r>
+          <w:r>
+            <w:rPr>
+              <w:noProof/>
+            </w:rPr>
+          </w:r>
+          <w:r>
+            <w:rPr>
+              <w:noProof/>
+            </w:rPr>
+            <w:fldChar w:fldCharType="separate"/>
+          </w:r>
+          <w:r>
+            <w:rPr>
+              <w:noProof/>
+            </w:rPr>
+            <w:t>9</w:t>
+          </w:r>
+          <w:r>
+            <w:rPr>
+              <w:noProof/>
+            </w:rPr>
+            <w:fldChar w:fldCharType="end"/>
+          </w:r>
+        </w:p>
+        <w:p>
+          <w:pPr>
+            <w:pStyle w:val="TOC1"/>
+            <w:tabs>
+              <w:tab w:val="right" w:leader="dot" w:pos="9350"/>
+            </w:tabs>
+            <w:rPr>
+              <w:rFonts w:eastAsiaTheme="minorEastAsia"/>
+              <w:noProof/>
+              <w:sz w:val="24"/>
+              <w:szCs w:val="24"/>
+              <w:lang w:eastAsia="ja-JP"/>
+            </w:rPr>
+          </w:pPr>
+          <w:r>
+            <w:rPr>
+              <w:noProof/>
+            </w:rPr>
+            <w:t>About</w:t>
+          </w:r>
+          <w:r>
+            <w:rPr>
+              <w:noProof/>
+            </w:rPr>
+            <w:tab/>
+          </w:r>
+          <w:r>
+            <w:rPr>
+              <w:noProof/>
+            </w:rPr>
+            <w:fldChar w:fldCharType="begin"/>
+          </w:r>
+          <w:r>
+            <w:rPr>
+              <w:noProof/>
+            </w:rPr>
+            <w:instrText xml:space="preserve"> PAGEREF _Toc204270861 \h </w:instrText>
+          </w:r>
+          <w:r>
+            <w:rPr>
+              <w:noProof/>
+            </w:rPr>
+          </w:r>
+          <w:r>
+            <w:rPr>
+              <w:noProof/>
+            </w:rPr>
+            <w:fldChar w:fldCharType="separate"/>
+          </w:r>
+          <w:r>
+            <w:rPr>
+              <w:noProof/>
+            </w:rPr>
+            <w:t>10</w:t>
+          </w:r>
+          <w:r>
+            <w:rPr>
+              <w:noProof/>
+            </w:rPr>
+            <w:fldChar w:fldCharType="end"/>
+          </w:r>
         </w:p>
         <w:p>
           <w:r>
@@ -1422,7 +1394,7 @@
       <w:pPr>
         <w:pStyle w:val="Heading1"/>
       </w:pPr>
-      <w:bookmarkStart w:id="0" w:name="_Toc330379687"/>
+      <w:bookmarkStart w:id="0" w:name="_Toc204270841"/>
       <w:r>
         <w:lastRenderedPageBreak/>
         <w:t>Overview</w:t>
@@ -1433,7 +1405,7 @@
       <w:pPr>
         <w:pStyle w:val="Heading2"/>
       </w:pPr>
-      <w:bookmarkStart w:id="1" w:name="_Toc330379688"/>
+      <w:bookmarkStart w:id="1" w:name="_Toc204270842"/>
       <w:r>
         <w:t>Purpose</w:t>
       </w:r>
@@ -1443,28 +1415,18 @@
       <w:r>
         <w:t xml:space="preserve">College students lead hectic lives.  </w:t>
       </w:r>
-      <w:proofErr w:type="gramStart"/>
-      <w:r>
-        <w:t>A vast majority now most likely carry</w:t>
-      </w:r>
-      <w:proofErr w:type="gramEnd"/>
-      <w:r>
-        <w:t xml:space="preserve"> smart phones.  </w:t>
-      </w:r>
-      <w:proofErr w:type="spellStart"/>
-      <w:r>
-        <w:t>Sched</w:t>
-      </w:r>
-      <w:proofErr w:type="spellEnd"/>
-      <w:r>
-        <w:t>-U is designed to be an assistant to help college students manage getting to their classes on time, notes and assignments, and final exams.</w:t>
+      <w:r>
+        <w:t>A vast majority now carries</w:t>
+      </w:r>
+      <w:r>
+        <w:t xml:space="preserve"> smart phones.  Sched-U is designed to be an assistant to help college students manage getting to their classes on time, notes and assignments, and final exams.</w:t>
       </w:r>
     </w:p>
     <w:p>
       <w:pPr>
         <w:pStyle w:val="Heading2"/>
       </w:pPr>
-      <w:bookmarkStart w:id="2" w:name="_Toc330379689"/>
+      <w:bookmarkStart w:id="2" w:name="_Toc204270843"/>
       <w:r>
         <w:t>Target Audience</w:t>
       </w:r>
@@ -1488,7 +1450,7 @@
       <w:pPr>
         <w:pStyle w:val="Heading1"/>
       </w:pPr>
-      <w:bookmarkStart w:id="3" w:name="_Toc330379690"/>
+      <w:bookmarkStart w:id="3" w:name="_Toc204270844"/>
       <w:r>
         <w:lastRenderedPageBreak/>
         <w:t>Business Requirements</w:t>
@@ -1499,7 +1461,7 @@
       <w:pPr>
         <w:pStyle w:val="Heading2"/>
       </w:pPr>
-      <w:bookmarkStart w:id="4" w:name="_Toc330379691"/>
+      <w:bookmarkStart w:id="4" w:name="_Toc204270845"/>
       <w:r>
         <w:t>Classes</w:t>
       </w:r>
@@ -1668,7 +1630,7 @@
       <w:pPr>
         <w:pStyle w:val="Heading2"/>
       </w:pPr>
-      <w:bookmarkStart w:id="5" w:name="_Toc330379692"/>
+      <w:bookmarkStart w:id="5" w:name="_Toc204270846"/>
       <w:r>
         <w:t>Instructors</w:t>
       </w:r>
@@ -1759,7 +1721,7 @@
       <w:pPr>
         <w:pStyle w:val="Heading2"/>
       </w:pPr>
-      <w:bookmarkStart w:id="6" w:name="_Toc330379693"/>
+      <w:bookmarkStart w:id="6" w:name="_Toc204270847"/>
       <w:r>
         <w:t>Notes</w:t>
       </w:r>
@@ -1916,7 +1878,7 @@
       <w:pPr>
         <w:pStyle w:val="Heading2"/>
       </w:pPr>
-      <w:bookmarkStart w:id="7" w:name="_Toc330379694"/>
+      <w:bookmarkStart w:id="7" w:name="_Toc204270848"/>
       <w:r>
         <w:t>Assignments</w:t>
       </w:r>
@@ -2034,7 +1996,7 @@
       <w:pPr>
         <w:pStyle w:val="Heading2"/>
       </w:pPr>
-      <w:bookmarkStart w:id="8" w:name="_Toc330379695"/>
+      <w:bookmarkStart w:id="8" w:name="_Toc204270849"/>
       <w:r>
         <w:lastRenderedPageBreak/>
         <w:t>Calendar</w:t>
@@ -2081,7 +2043,7 @@
       <w:pPr>
         <w:pStyle w:val="Heading2"/>
       </w:pPr>
-      <w:bookmarkStart w:id="9" w:name="_Toc330379696"/>
+      <w:bookmarkStart w:id="9" w:name="_Toc204270850"/>
       <w:r>
         <w:t>Class Details View</w:t>
       </w:r>
@@ -2111,15 +2073,7 @@
         <w:t>Show</w:t>
       </w:r>
       <w:r>
-        <w:t xml:space="preserve"> option to silence/</w:t>
-      </w:r>
-      <w:proofErr w:type="spellStart"/>
-      <w:r>
-        <w:t>unsilence</w:t>
-      </w:r>
-      <w:proofErr w:type="spellEnd"/>
-      <w:r>
-        <w:t xml:space="preserve"> phone during the class (default on)</w:t>
+        <w:t xml:space="preserve"> option to silence/unsilence phone during the class (default on)</w:t>
       </w:r>
     </w:p>
     <w:p>
@@ -2180,7 +2134,7 @@
       <w:pPr>
         <w:pStyle w:val="Heading2"/>
       </w:pPr>
-      <w:bookmarkStart w:id="10" w:name="_Toc330379697"/>
+      <w:bookmarkStart w:id="10" w:name="_Toc204270851"/>
       <w:r>
         <w:t>Reminders</w:t>
       </w:r>
@@ -2277,7 +2231,7 @@
       <w:pPr>
         <w:pStyle w:val="Heading2"/>
       </w:pPr>
-      <w:bookmarkStart w:id="11" w:name="_Toc330379698"/>
+      <w:bookmarkStart w:id="11" w:name="_Toc204270852"/>
       <w:r>
         <w:t>Preferences</w:t>
       </w:r>
@@ -2394,7 +2348,7 @@
       <w:pPr>
         <w:pStyle w:val="Heading1"/>
       </w:pPr>
-      <w:bookmarkStart w:id="12" w:name="_Toc330379699"/>
+      <w:bookmarkStart w:id="12" w:name="_Toc204270853"/>
       <w:r>
         <w:lastRenderedPageBreak/>
         <w:t>Technology</w:t>
@@ -2405,32 +2359,48 @@
       <w:pPr>
         <w:pStyle w:val="Heading2"/>
       </w:pPr>
-      <w:bookmarkStart w:id="13" w:name="_Toc330379700"/>
+      <w:bookmarkStart w:id="13" w:name="_Toc204270854"/>
+      <w:r>
+        <w:t>Overall</w:t>
+      </w:r>
+    </w:p>
+    <w:p>
+      <w:pPr>
+        <w:pStyle w:val="NoSpacing"/>
+      </w:pPr>
+      <w:r>
+        <w:t>Coding language: Java</w:t>
+      </w:r>
+    </w:p>
+    <w:p>
+      <w:pPr>
+        <w:pStyle w:val="NoSpacing"/>
+      </w:pPr>
+      <w:r>
+        <w:t>IDE: Eclipse with ADT</w:t>
+      </w:r>
+      <w:bookmarkStart w:id="14" w:name="_GoBack"/>
+      <w:bookmarkEnd w:id="14"/>
+    </w:p>
+    <w:p>
+      <w:pPr>
+        <w:pStyle w:val="Heading2"/>
+      </w:pPr>
       <w:r>
         <w:t>Target Devices</w:t>
       </w:r>
+      <w:bookmarkEnd w:id="13"/>
     </w:p>
     <w:p>
       <w:r>
         <w:t>Devices running Android OS, version 2.2 and above (API 8+)</w:t>
       </w:r>
     </w:p>
-    <w:p/>
     <w:p>
       <w:pPr>
         <w:pStyle w:val="Heading2"/>
       </w:pPr>
-      <w:r>
-        <w:t>APIs Supported</w:t>
-      </w:r>
-      <w:bookmarkEnd w:id="13"/>
-    </w:p>
-    <w:p/>
-    <w:p>
-      <w:pPr>
-        <w:pStyle w:val="Heading2"/>
-      </w:pPr>
-      <w:bookmarkStart w:id="14" w:name="_Toc330379701"/>
+      <w:bookmarkStart w:id="15" w:name="_Toc204270856"/>
       <w:r>
         <w:t>Required</w:t>
       </w:r>
@@ -2440,7 +2410,7 @@
       <w:r>
         <w:t>APIs</w:t>
       </w:r>
-      <w:bookmarkEnd w:id="14"/>
+      <w:bookmarkEnd w:id="15"/>
     </w:p>
     <w:p>
       <w:pPr>
@@ -2486,12 +2456,12 @@
       <w:pPr>
         <w:pStyle w:val="Heading1"/>
       </w:pPr>
-      <w:bookmarkStart w:id="15" w:name="_Toc330379702"/>
+      <w:bookmarkStart w:id="16" w:name="_Toc204270857"/>
       <w:r>
         <w:lastRenderedPageBreak/>
         <w:t>Use Cases</w:t>
       </w:r>
-      <w:bookmarkEnd w:id="15"/>
+      <w:bookmarkEnd w:id="16"/>
     </w:p>
     <w:p>
       <w:r>
@@ -2524,14 +2494,12 @@
       <w:r>
         <w:br w:type="page"/>
       </w:r>
-      <w:bookmarkStart w:id="16" w:name="_GoBack"/>
-      <w:bookmarkEnd w:id="16"/>
     </w:p>
     <w:p>
       <w:pPr>
         <w:pStyle w:val="Heading1"/>
       </w:pPr>
-      <w:bookmarkStart w:id="17" w:name="_Toc330379703"/>
+      <w:bookmarkStart w:id="17" w:name="_Toc204270858"/>
       <w:r>
         <w:lastRenderedPageBreak/>
         <w:t>User Interface</w:t>
@@ -2560,14 +2528,30 @@
       <w:pPr>
         <w:pStyle w:val="Heading1"/>
       </w:pPr>
-      <w:bookmarkStart w:id="18" w:name="_Toc330379704"/>
+      <w:bookmarkStart w:id="18" w:name="_Toc204270859"/>
+      <w:r>
+        <w:lastRenderedPageBreak/>
+        <w:t>ERD</w:t>
+      </w:r>
+      <w:bookmarkEnd w:id="18"/>
+      <w:r>
+        <w:br/>
+      </w:r>
+    </w:p>
+    <w:p>
+      <w:pPr>
+        <w:pStyle w:val="Heading1"/>
+      </w:pPr>
+      <w:r>
+        <w:br w:type="column"/>
+      </w:r>
+      <w:bookmarkStart w:id="19" w:name="_Toc204270860"/>
       <w:r>
         <w:lastRenderedPageBreak/>
         <w:t>UML</w:t>
       </w:r>
-      <w:bookmarkEnd w:id="18"/>
-    </w:p>
-    <w:p/>
+      <w:bookmarkEnd w:id="19"/>
+    </w:p>
     <w:p>
       <w:r>
         <w:br w:type="page"/>
@@ -2577,12 +2561,12 @@
       <w:pPr>
         <w:pStyle w:val="Heading1"/>
       </w:pPr>
-      <w:bookmarkStart w:id="19" w:name="_Toc330379705"/>
+      <w:bookmarkStart w:id="20" w:name="_Toc204270861"/>
       <w:r>
         <w:lastRenderedPageBreak/>
         <w:t>About</w:t>
       </w:r>
-      <w:bookmarkEnd w:id="19"/>
+      <w:bookmarkEnd w:id="20"/>
     </w:p>
     <w:p/>
     <w:sectPr>
@@ -2659,7 +2643,7 @@
           <w:rPr>
             <w:noProof/>
           </w:rPr>
-          <w:t>8</w:t>
+          <w:t>6</w:t>
         </w:r>
         <w:r>
           <w:rPr>
@@ -2708,13 +2692,8 @@
       <w:pStyle w:val="Header"/>
       <w:jc w:val="right"/>
     </w:pPr>
-    <w:proofErr w:type="spellStart"/>
     <w:r>
-      <w:t>Sched</w:t>
-    </w:r>
-    <w:proofErr w:type="spellEnd"/>
-    <w:r>
-      <w:t>-U Design Document</w:t>
+      <w:t>Sched-U Design Document</w:t>
     </w:r>
   </w:p>
   <w:p>
@@ -4541,6 +4520,15 @@
     <w:uiPriority w:val="99"/>
     <w:rsid w:val="00721853"/>
   </w:style>
+  <w:style w:type="paragraph" w:styleId="NoSpacing">
+    <w:name w:val="No Spacing"/>
+    <w:uiPriority w:val="1"/>
+    <w:qFormat/>
+    <w:rsid w:val="008B48F6"/>
+    <w:pPr>
+      <w:spacing w:after="0" w:line="240" w:lineRule="auto"/>
+    </w:pPr>
+  </w:style>
 </w:styles>
 </file>
 
@@ -5044,6 +5032,15 @@
     <w:uiPriority w:val="99"/>
     <w:rsid w:val="00721853"/>
   </w:style>
+  <w:style w:type="paragraph" w:styleId="NoSpacing">
+    <w:name w:val="No Spacing"/>
+    <w:uiPriority w:val="1"/>
+    <w:qFormat/>
+    <w:rsid w:val="008B48F6"/>
+    <w:pPr>
+      <w:spacing w:after="0" w:line="240" w:lineRule="auto"/>
+    </w:pPr>
+  </w:style>
 </w:styles>
 </file>
 
@@ -5337,7 +5334,7 @@
 </file>
 
 <file path=customXml/itemProps1.xml><?xml version="1.0" encoding="utf-8"?>
-<ds:datastoreItem xmlns:ds="http://schemas.openxmlformats.org/officeDocument/2006/customXml" ds:itemID="{85BE00C5-BD64-1245-9E06-74EFF03C3167}">
+<ds:datastoreItem xmlns:ds="http://schemas.openxmlformats.org/officeDocument/2006/customXml" ds:itemID="{89CB4447-605C-5542-882D-2F7A7A956FE5}">
   <ds:schemaRefs>
     <ds:schemaRef ds:uri="http://schemas.openxmlformats.org/officeDocument/2006/bibliography"/>
   </ds:schemaRefs>

</xml_diff>

<commit_message>
Broke up the calendar into three separate views. Added the UI stuff to the design document.
</commit_message>
<xml_diff>
--- a/documentation/SchedulerAppDesign.docx
+++ b/documentation/SchedulerAppDesign.docx
@@ -6,8 +6,13 @@
       <w:pPr>
         <w:pStyle w:val="Title"/>
       </w:pPr>
-      <w:r>
-        <w:t>Sched-U</w:t>
+      <w:proofErr w:type="spellStart"/>
+      <w:r>
+        <w:t>Sched</w:t>
+      </w:r>
+      <w:proofErr w:type="spellEnd"/>
+      <w:r>
+        <w:t>-U</w:t>
       </w:r>
       <w:r>
         <w:t xml:space="preserve"> Design Document</w:t>
@@ -1419,7 +1424,15 @@
         <w:t>A vast majority now carries</w:t>
       </w:r>
       <w:r>
-        <w:t xml:space="preserve"> smart phones.  Sched-U is designed to be an assistant to help college students manage getting to their classes on time, notes and assignments, and final exams.</w:t>
+        <w:t xml:space="preserve"> smart phones.  </w:t>
+      </w:r>
+      <w:proofErr w:type="spellStart"/>
+      <w:r>
+        <w:t>Sched</w:t>
+      </w:r>
+      <w:proofErr w:type="spellEnd"/>
+      <w:r>
+        <w:t>-U is designed to be an assistant to help college students manage getting to their classes on time, notes and assignments, and final exams.</w:t>
       </w:r>
     </w:p>
     <w:p>
@@ -1442,6 +1455,8 @@
       <w:pPr>
         <w:pStyle w:val="Heading2"/>
       </w:pPr>
+      <w:bookmarkStart w:id="3" w:name="_GoBack"/>
+      <w:bookmarkEnd w:id="3"/>
       <w:r>
         <w:br w:type="page"/>
       </w:r>
@@ -1450,22 +1465,22 @@
       <w:pPr>
         <w:pStyle w:val="Heading1"/>
       </w:pPr>
-      <w:bookmarkStart w:id="3" w:name="_Toc204270844"/>
+      <w:bookmarkStart w:id="4" w:name="_Toc204270844"/>
       <w:r>
         <w:lastRenderedPageBreak/>
         <w:t>Business Requirements</w:t>
       </w:r>
-      <w:bookmarkEnd w:id="3"/>
+      <w:bookmarkEnd w:id="4"/>
     </w:p>
     <w:p>
       <w:pPr>
         <w:pStyle w:val="Heading2"/>
       </w:pPr>
-      <w:bookmarkStart w:id="4" w:name="_Toc204270845"/>
+      <w:bookmarkStart w:id="5" w:name="_Toc204270845"/>
       <w:r>
         <w:t>Classes</w:t>
       </w:r>
-      <w:bookmarkEnd w:id="4"/>
+      <w:bookmarkEnd w:id="5"/>
     </w:p>
     <w:p>
       <w:pPr>
@@ -1630,11 +1645,11 @@
       <w:pPr>
         <w:pStyle w:val="Heading2"/>
       </w:pPr>
-      <w:bookmarkStart w:id="5" w:name="_Toc204270846"/>
+      <w:bookmarkStart w:id="6" w:name="_Toc204270846"/>
       <w:r>
         <w:t>Instructors</w:t>
       </w:r>
-      <w:bookmarkEnd w:id="5"/>
+      <w:bookmarkEnd w:id="6"/>
     </w:p>
     <w:p>
       <w:pPr>
@@ -1721,11 +1736,11 @@
       <w:pPr>
         <w:pStyle w:val="Heading2"/>
       </w:pPr>
-      <w:bookmarkStart w:id="6" w:name="_Toc204270847"/>
+      <w:bookmarkStart w:id="7" w:name="_Toc204270847"/>
       <w:r>
         <w:t>Notes</w:t>
       </w:r>
-      <w:bookmarkEnd w:id="6"/>
+      <w:bookmarkEnd w:id="7"/>
     </w:p>
     <w:p>
       <w:pPr>
@@ -1878,11 +1893,11 @@
       <w:pPr>
         <w:pStyle w:val="Heading2"/>
       </w:pPr>
-      <w:bookmarkStart w:id="7" w:name="_Toc204270848"/>
+      <w:bookmarkStart w:id="8" w:name="_Toc204270848"/>
       <w:r>
         <w:t>Assignments</w:t>
       </w:r>
-      <w:bookmarkEnd w:id="7"/>
+      <w:bookmarkEnd w:id="8"/>
     </w:p>
     <w:p>
       <w:pPr>
@@ -1996,12 +2011,12 @@
       <w:pPr>
         <w:pStyle w:val="Heading2"/>
       </w:pPr>
-      <w:bookmarkStart w:id="8" w:name="_Toc204270849"/>
+      <w:bookmarkStart w:id="9" w:name="_Toc204270849"/>
       <w:r>
         <w:lastRenderedPageBreak/>
         <w:t>Calendar</w:t>
       </w:r>
-      <w:bookmarkEnd w:id="8"/>
+      <w:bookmarkEnd w:id="9"/>
     </w:p>
     <w:p>
       <w:pPr>
@@ -2043,11 +2058,11 @@
       <w:pPr>
         <w:pStyle w:val="Heading2"/>
       </w:pPr>
-      <w:bookmarkStart w:id="9" w:name="_Toc204270850"/>
+      <w:bookmarkStart w:id="10" w:name="_Toc204270850"/>
       <w:r>
         <w:t>Class Details View</w:t>
       </w:r>
-      <w:bookmarkEnd w:id="9"/>
+      <w:bookmarkEnd w:id="10"/>
     </w:p>
     <w:p>
       <w:pPr>
@@ -2134,11 +2149,11 @@
       <w:pPr>
         <w:pStyle w:val="Heading2"/>
       </w:pPr>
-      <w:bookmarkStart w:id="10" w:name="_Toc204270851"/>
+      <w:bookmarkStart w:id="11" w:name="_Toc204270851"/>
       <w:r>
         <w:t>Reminders</w:t>
       </w:r>
-      <w:bookmarkEnd w:id="10"/>
+      <w:bookmarkEnd w:id="11"/>
     </w:p>
     <w:p>
       <w:pPr>
@@ -2231,11 +2246,11 @@
       <w:pPr>
         <w:pStyle w:val="Heading2"/>
       </w:pPr>
-      <w:bookmarkStart w:id="11" w:name="_Toc204270852"/>
+      <w:bookmarkStart w:id="12" w:name="_Toc204270852"/>
       <w:r>
         <w:t>Preferences</w:t>
       </w:r>
-      <w:bookmarkEnd w:id="11"/>
+      <w:bookmarkEnd w:id="12"/>
     </w:p>
     <w:p>
       <w:pPr>
@@ -2348,18 +2363,18 @@
       <w:pPr>
         <w:pStyle w:val="Heading1"/>
       </w:pPr>
-      <w:bookmarkStart w:id="12" w:name="_Toc204270853"/>
+      <w:bookmarkStart w:id="13" w:name="_Toc204270853"/>
       <w:r>
         <w:lastRenderedPageBreak/>
         <w:t>Technology</w:t>
       </w:r>
-      <w:bookmarkEnd w:id="12"/>
+      <w:bookmarkEnd w:id="13"/>
     </w:p>
     <w:p>
       <w:pPr>
         <w:pStyle w:val="Heading2"/>
       </w:pPr>
-      <w:bookmarkStart w:id="13" w:name="_Toc204270854"/>
+      <w:bookmarkStart w:id="14" w:name="_Toc204270854"/>
       <w:r>
         <w:t>Overall</w:t>
       </w:r>
@@ -2379,38 +2394,96 @@
       <w:r>
         <w:t>IDE: Eclipse with ADT</w:t>
       </w:r>
-      <w:bookmarkStart w:id="14" w:name="_GoBack"/>
+    </w:p>
+    <w:p>
+      <w:pPr>
+        <w:pStyle w:val="Heading2"/>
+      </w:pPr>
+      <w:r>
+        <w:t>Target Devices</w:t>
+      </w:r>
       <w:bookmarkEnd w:id="14"/>
     </w:p>
     <w:p>
+      <w:r>
+        <w:t>Devices running Android OS, version 2.2 and above (API 8+)</w:t>
+      </w:r>
+    </w:p>
+    <w:p>
       <w:pPr>
         <w:pStyle w:val="Heading2"/>
       </w:pPr>
       <w:r>
-        <w:t>Target Devices</w:t>
-      </w:r>
-      <w:bookmarkEnd w:id="13"/>
-    </w:p>
-    <w:p>
-      <w:r>
-        <w:t>Devices running Android OS, version 2.2 and above (API 8+)</w:t>
+        <w:t>Required Permissions</w:t>
+      </w:r>
+    </w:p>
+    <w:p>
+      <w:pPr>
+        <w:pStyle w:val="ListParagraph"/>
+        <w:numPr>
+          <w:ilvl w:val="0"/>
+          <w:numId w:val="16"/>
+        </w:numPr>
+      </w:pPr>
+      <w:r>
+        <w:rPr>
+          <w:shd w:val="clear" w:color="auto" w:fill="F7F7F7"/>
+        </w:rPr>
+        <w:t>ACCESS_COURSE_LOCATION</w:t>
+      </w:r>
+      <w:r>
+        <w:rPr>
+          <w:shd w:val="clear" w:color="auto" w:fill="F7F7F7"/>
+        </w:rPr>
+        <w:t xml:space="preserve"> and/or ACCESS_FINE_LOCATION</w:t>
+      </w:r>
+    </w:p>
+    <w:p>
+      <w:pPr>
+        <w:pStyle w:val="ListParagraph"/>
+        <w:numPr>
+          <w:ilvl w:val="0"/>
+          <w:numId w:val="16"/>
+        </w:numPr>
+      </w:pPr>
+      <w:r>
+        <w:rPr>
+          <w:shd w:val="clear" w:color="auto" w:fill="F7F7F7"/>
+        </w:rPr>
+        <w:t>CAMERA</w:t>
+      </w:r>
+    </w:p>
+    <w:p>
+      <w:pPr>
+        <w:pStyle w:val="ListParagraph"/>
+        <w:numPr>
+          <w:ilvl w:val="0"/>
+          <w:numId w:val="16"/>
+        </w:numPr>
+      </w:pPr>
+      <w:r>
+        <w:t>MODIFY_AUDIO_SETTINGS</w:t>
+      </w:r>
+    </w:p>
+    <w:p>
+      <w:pPr>
+        <w:pStyle w:val="ListParagraph"/>
+        <w:numPr>
+          <w:ilvl w:val="0"/>
+          <w:numId w:val="16"/>
+        </w:numPr>
+      </w:pPr>
+      <w:r>
+        <w:t>RECORD_AUDIO</w:t>
       </w:r>
     </w:p>
     <w:p>
       <w:pPr>
         <w:pStyle w:val="Heading2"/>
       </w:pPr>
-      <w:bookmarkStart w:id="15" w:name="_Toc204270856"/>
-      <w:r>
-        <w:t>Required</w:t>
-      </w:r>
-      <w:r>
-        <w:t xml:space="preserve"> </w:t>
-      </w:r>
-      <w:r>
-        <w:t>APIs</w:t>
-      </w:r>
-      <w:bookmarkEnd w:id="15"/>
+      <w:r>
+        <w:t>Other</w:t>
+      </w:r>
     </w:p>
     <w:p>
       <w:pPr>
@@ -2421,17 +2494,8 @@
         </w:numPr>
       </w:pPr>
       <w:r>
-        <w:t>Google location services</w:t>
-      </w:r>
-    </w:p>
-    <w:p>
-      <w:pPr>
-        <w:pStyle w:val="ListParagraph"/>
-        <w:numPr>
-          <w:ilvl w:val="0"/>
-          <w:numId w:val="3"/>
-        </w:numPr>
-      </w:pPr>
+        <w:t xml:space="preserve">Third-party API: </w:t>
+      </w:r>
       <w:r>
         <w:t>Google Maps API</w:t>
       </w:r>
@@ -2456,12 +2520,12 @@
       <w:pPr>
         <w:pStyle w:val="Heading1"/>
       </w:pPr>
-      <w:bookmarkStart w:id="16" w:name="_Toc204270857"/>
+      <w:bookmarkStart w:id="15" w:name="_Toc204270857"/>
       <w:r>
         <w:lastRenderedPageBreak/>
         <w:t>Use Cases</w:t>
       </w:r>
-      <w:bookmarkEnd w:id="16"/>
+      <w:bookmarkEnd w:id="15"/>
     </w:p>
     <w:p>
       <w:r>
@@ -2499,25 +2563,266 @@
       <w:pPr>
         <w:pStyle w:val="Heading1"/>
       </w:pPr>
-      <w:bookmarkStart w:id="17" w:name="_Toc204270858"/>
+      <w:bookmarkStart w:id="16" w:name="_Toc204270858"/>
       <w:r>
         <w:lastRenderedPageBreak/>
         <w:t>User Interface</w:t>
       </w:r>
-      <w:bookmarkEnd w:id="17"/>
+      <w:bookmarkEnd w:id="16"/>
+    </w:p>
+    <w:p>
+      <w:pPr>
+        <w:pStyle w:val="Heading2"/>
+      </w:pPr>
+      <w:r>
+        <w:t>Calendar Day and Week Views</w:t>
+      </w:r>
+    </w:p>
+    <w:p>
+      <w:pPr>
+        <w:pStyle w:val="Heading2"/>
+      </w:pPr>
+      <w:r>
+        <w:drawing>
+          <wp:anchor distT="0" distB="0" distL="114300" distR="114300" simplePos="0" relativeHeight="251659264" behindDoc="0" locked="0" layoutInCell="1" allowOverlap="1" wp14:anchorId="75F7B700" wp14:editId="5B77B923">
+            <wp:simplePos x="0" y="0"/>
+            <wp:positionH relativeFrom="column">
+              <wp:posOffset>2857500</wp:posOffset>
+            </wp:positionH>
+            <wp:positionV relativeFrom="paragraph">
+              <wp:posOffset>79375</wp:posOffset>
+            </wp:positionV>
+            <wp:extent cx="2863850" cy="4759325"/>
+            <wp:effectExtent l="0" t="0" r="6350" b="0"/>
+            <wp:wrapThrough wrapText="bothSides">
+              <wp:wrapPolygon edited="0">
+                <wp:start x="0" y="0"/>
+                <wp:lineTo x="0" y="21441"/>
+                <wp:lineTo x="21456" y="21441"/>
+                <wp:lineTo x="21456" y="0"/>
+                <wp:lineTo x="0" y="0"/>
+              </wp:wrapPolygon>
+            </wp:wrapThrough>
+            <wp:docPr id="3" name="Picture 3" descr="Macintosh HD:Users:nickhueb:Documents:workspace:SchedU:documentation:calendar_week.png"/>
+            <wp:cNvGraphicFramePr>
+              <a:graphicFrameLocks xmlns:a="http://schemas.openxmlformats.org/drawingml/2006/main" noChangeAspect="1"/>
+            </wp:cNvGraphicFramePr>
+            <a:graphic xmlns:a="http://schemas.openxmlformats.org/drawingml/2006/main">
+              <a:graphicData uri="http://schemas.openxmlformats.org/drawingml/2006/picture">
+                <pic:pic xmlns:pic="http://schemas.openxmlformats.org/drawingml/2006/picture">
+                  <pic:nvPicPr>
+                    <pic:cNvPr id="0" name="Picture 3" descr="Macintosh HD:Users:nickhueb:Documents:workspace:SchedU:documentation:calendar_week.png"/>
+                    <pic:cNvPicPr>
+                      <a:picLocks noChangeAspect="1" noChangeArrowheads="1"/>
+                    </pic:cNvPicPr>
+                  </pic:nvPicPr>
+                  <pic:blipFill>
+                    <a:blip r:embed="rId9">
+                      <a:extLst>
+                        <a:ext uri="{28A0092B-C50C-407E-A947-70E740481C1C}">
+                          <a14:useLocalDpi xmlns:a14="http://schemas.microsoft.com/office/drawing/2010/main" val="0"/>
+                        </a:ext>
+                      </a:extLst>
+                    </a:blip>
+                    <a:srcRect/>
+                    <a:stretch>
+                      <a:fillRect/>
+                    </a:stretch>
+                  </pic:blipFill>
+                  <pic:spPr bwMode="auto">
+                    <a:xfrm>
+                      <a:off x="0" y="0"/>
+                      <a:ext cx="2863850" cy="4759325"/>
+                    </a:xfrm>
+                    <a:prstGeom prst="rect">
+                      <a:avLst/>
+                    </a:prstGeom>
+                    <a:noFill/>
+                    <a:ln>
+                      <a:noFill/>
+                    </a:ln>
+                  </pic:spPr>
+                </pic:pic>
+              </a:graphicData>
+            </a:graphic>
+            <wp14:sizeRelH relativeFrom="page">
+              <wp14:pctWidth>0</wp14:pctWidth>
+            </wp14:sizeRelH>
+            <wp14:sizeRelV relativeFrom="page">
+              <wp14:pctHeight>0</wp14:pctHeight>
+            </wp14:sizeRelV>
+          </wp:anchor>
+        </w:drawing>
+      </w:r>
+      <w:r>
+        <w:drawing>
+          <wp:anchor distT="0" distB="0" distL="114300" distR="114300" simplePos="0" relativeHeight="251658240" behindDoc="0" locked="0" layoutInCell="1" allowOverlap="1" wp14:anchorId="7CD03B70" wp14:editId="128285E1">
+            <wp:simplePos x="0" y="0"/>
+            <wp:positionH relativeFrom="column">
+              <wp:posOffset>0</wp:posOffset>
+            </wp:positionH>
+            <wp:positionV relativeFrom="paragraph">
+              <wp:posOffset>80010</wp:posOffset>
+            </wp:positionV>
+            <wp:extent cx="2857500" cy="4772025"/>
+            <wp:effectExtent l="0" t="0" r="12700" b="3175"/>
+            <wp:wrapThrough wrapText="bothSides">
+              <wp:wrapPolygon edited="0">
+                <wp:start x="0" y="0"/>
+                <wp:lineTo x="0" y="21499"/>
+                <wp:lineTo x="21504" y="21499"/>
+                <wp:lineTo x="21504" y="0"/>
+                <wp:lineTo x="0" y="0"/>
+              </wp:wrapPolygon>
+            </wp:wrapThrough>
+            <wp:docPr id="2" name="Picture 2" descr="Macintosh HD:Users:nickhueb:Documents:workspace:SchedU:documentation:calendar_day.png"/>
+            <wp:cNvGraphicFramePr>
+              <a:graphicFrameLocks xmlns:a="http://schemas.openxmlformats.org/drawingml/2006/main" noChangeAspect="1"/>
+            </wp:cNvGraphicFramePr>
+            <a:graphic xmlns:a="http://schemas.openxmlformats.org/drawingml/2006/main">
+              <a:graphicData uri="http://schemas.openxmlformats.org/drawingml/2006/picture">
+                <pic:pic xmlns:pic="http://schemas.openxmlformats.org/drawingml/2006/picture">
+                  <pic:nvPicPr>
+                    <pic:cNvPr id="0" name="Picture 2" descr="Macintosh HD:Users:nickhueb:Documents:workspace:SchedU:documentation:calendar_day.png"/>
+                    <pic:cNvPicPr>
+                      <a:picLocks noChangeAspect="1" noChangeArrowheads="1"/>
+                    </pic:cNvPicPr>
+                  </pic:nvPicPr>
+                  <pic:blipFill>
+                    <a:blip r:embed="rId10">
+                      <a:extLst>
+                        <a:ext uri="{28A0092B-C50C-407E-A947-70E740481C1C}">
+                          <a14:useLocalDpi xmlns:a14="http://schemas.microsoft.com/office/drawing/2010/main" val="0"/>
+                        </a:ext>
+                      </a:extLst>
+                    </a:blip>
+                    <a:srcRect/>
+                    <a:stretch>
+                      <a:fillRect/>
+                    </a:stretch>
+                  </pic:blipFill>
+                  <pic:spPr bwMode="auto">
+                    <a:xfrm>
+                      <a:off x="0" y="0"/>
+                      <a:ext cx="2857500" cy="4772025"/>
+                    </a:xfrm>
+                    <a:prstGeom prst="rect">
+                      <a:avLst/>
+                    </a:prstGeom>
+                    <a:noFill/>
+                    <a:ln>
+                      <a:noFill/>
+                    </a:ln>
+                  </pic:spPr>
+                </pic:pic>
+              </a:graphicData>
+            </a:graphic>
+            <wp14:sizeRelH relativeFrom="page">
+              <wp14:pctWidth>0</wp14:pctWidth>
+            </wp14:sizeRelH>
+            <wp14:sizeRelV relativeFrom="page">
+              <wp14:pctHeight>0</wp14:pctHeight>
+            </wp14:sizeRelV>
+          </wp:anchor>
+        </w:drawing>
+      </w:r>
+    </w:p>
+    <w:p>
+      <w:pPr>
+        <w:pStyle w:val="Heading2"/>
+      </w:pPr>
     </w:p>
     <w:p/>
     <w:p/>
     <w:p/>
+    <w:p/>
+    <w:p/>
+    <w:p/>
+    <w:p/>
+    <w:p/>
+    <w:p/>
+    <w:p/>
+    <w:p/>
+    <w:p/>
+    <w:p/>
+    <w:p>
+      <w:pPr>
+        <w:pStyle w:val="Heading2"/>
+      </w:pPr>
+      <w:r>
+        <w:lastRenderedPageBreak/>
+        <w:t>Calendar Month View</w:t>
+      </w:r>
+    </w:p>
+    <w:p>
+      <w:pPr>
+        <w:pStyle w:val="Heading2"/>
+      </w:pPr>
+      <w:r>
+        <w:drawing>
+          <wp:inline distT="0" distB="0" distL="0" distR="0" wp14:anchorId="132B35D6" wp14:editId="56BAB34E">
+            <wp:extent cx="3568908" cy="5956300"/>
+            <wp:effectExtent l="0" t="0" r="12700" b="0"/>
+            <wp:docPr id="4" name="Picture 4" descr="Macintosh HD:Users:nickhueb:Documents:workspace:SchedU:documentation:calendar_month.png"/>
+            <wp:cNvGraphicFramePr>
+              <a:graphicFrameLocks xmlns:a="http://schemas.openxmlformats.org/drawingml/2006/main" noChangeAspect="1"/>
+            </wp:cNvGraphicFramePr>
+            <a:graphic xmlns:a="http://schemas.openxmlformats.org/drawingml/2006/main">
+              <a:graphicData uri="http://schemas.openxmlformats.org/drawingml/2006/picture">
+                <pic:pic xmlns:pic="http://schemas.openxmlformats.org/drawingml/2006/picture">
+                  <pic:nvPicPr>
+                    <pic:cNvPr id="0" name="Picture 4" descr="Macintosh HD:Users:nickhueb:Documents:workspace:SchedU:documentation:calendar_month.png"/>
+                    <pic:cNvPicPr>
+                      <a:picLocks noChangeAspect="1" noChangeArrowheads="1"/>
+                    </pic:cNvPicPr>
+                  </pic:nvPicPr>
+                  <pic:blipFill>
+                    <a:blip r:embed="rId11">
+                      <a:extLst>
+                        <a:ext uri="{28A0092B-C50C-407E-A947-70E740481C1C}">
+                          <a14:useLocalDpi xmlns:a14="http://schemas.microsoft.com/office/drawing/2010/main" val="0"/>
+                        </a:ext>
+                      </a:extLst>
+                    </a:blip>
+                    <a:srcRect/>
+                    <a:stretch>
+                      <a:fillRect/>
+                    </a:stretch>
+                  </pic:blipFill>
+                  <pic:spPr bwMode="auto">
+                    <a:xfrm>
+                      <a:off x="0" y="0"/>
+                      <a:ext cx="3569191" cy="5956772"/>
+                    </a:xfrm>
+                    <a:prstGeom prst="rect">
+                      <a:avLst/>
+                    </a:prstGeom>
+                    <a:noFill/>
+                    <a:ln>
+                      <a:noFill/>
+                    </a:ln>
+                  </pic:spPr>
+                </pic:pic>
+              </a:graphicData>
+            </a:graphic>
+          </wp:inline>
+        </w:drawing>
+      </w:r>
+    </w:p>
+    <w:p>
+      <w:pPr>
+        <w:pStyle w:val="Heading2"/>
+      </w:pPr>
+    </w:p>
     <w:p>
       <w:pPr>
         <w:rPr>
           <w:rFonts w:asciiTheme="majorHAnsi" w:eastAsiaTheme="majorEastAsia" w:hAnsiTheme="majorHAnsi" w:cstheme="majorBidi"/>
           <w:b/>
           <w:bCs/>
-          <w:color w:val="365F91" w:themeColor="accent1" w:themeShade="BF"/>
-          <w:sz w:val="28"/>
-          <w:szCs w:val="28"/>
+          <w:color w:val="4F81BD" w:themeColor="accent1"/>
+          <w:sz w:val="26"/>
+          <w:szCs w:val="26"/>
         </w:rPr>
       </w:pPr>
       <w:r>
@@ -2526,14 +2831,690 @@
     </w:p>
     <w:p>
       <w:pPr>
+        <w:pStyle w:val="Heading2"/>
+      </w:pPr>
+      <w:r>
+        <w:lastRenderedPageBreak/>
+        <w:t>Add/Edit Class</w:t>
+      </w:r>
+    </w:p>
+    <w:p>
+      <w:pPr>
+        <w:pStyle w:val="Heading2"/>
+      </w:pPr>
+      <w:r>
+        <w:t xml:space="preserve"> </w:t>
+      </w:r>
+      <w:r>
+        <w:rPr>
+          <w:noProof/>
+        </w:rPr>
+        <w:drawing>
+          <wp:inline distT="0" distB="0" distL="0" distR="0" wp14:anchorId="1AFEF071" wp14:editId="366A5F51">
+            <wp:extent cx="4191000" cy="6971168"/>
+            <wp:effectExtent l="0" t="0" r="0" b="0"/>
+            <wp:docPr id="7" name="Picture 7" descr="Macintosh HD:Users:nickhueb:Documents:workspace:SchedU:documentation:newClass.png"/>
+            <wp:cNvGraphicFramePr>
+              <a:graphicFrameLocks xmlns:a="http://schemas.openxmlformats.org/drawingml/2006/main" noChangeAspect="1"/>
+            </wp:cNvGraphicFramePr>
+            <a:graphic xmlns:a="http://schemas.openxmlformats.org/drawingml/2006/main">
+              <a:graphicData uri="http://schemas.openxmlformats.org/drawingml/2006/picture">
+                <pic:pic xmlns:pic="http://schemas.openxmlformats.org/drawingml/2006/picture">
+                  <pic:nvPicPr>
+                    <pic:cNvPr id="0" name="Picture 7" descr="Macintosh HD:Users:nickhueb:Documents:workspace:SchedU:documentation:newClass.png"/>
+                    <pic:cNvPicPr>
+                      <a:picLocks noChangeAspect="1" noChangeArrowheads="1"/>
+                    </pic:cNvPicPr>
+                  </pic:nvPicPr>
+                  <pic:blipFill>
+                    <a:blip r:embed="rId12">
+                      <a:extLst>
+                        <a:ext uri="{28A0092B-C50C-407E-A947-70E740481C1C}">
+                          <a14:useLocalDpi xmlns:a14="http://schemas.microsoft.com/office/drawing/2010/main" val="0"/>
+                        </a:ext>
+                      </a:extLst>
+                    </a:blip>
+                    <a:srcRect/>
+                    <a:stretch>
+                      <a:fillRect/>
+                    </a:stretch>
+                  </pic:blipFill>
+                  <pic:spPr bwMode="auto">
+                    <a:xfrm>
+                      <a:off x="0" y="0"/>
+                      <a:ext cx="4191164" cy="6971441"/>
+                    </a:xfrm>
+                    <a:prstGeom prst="rect">
+                      <a:avLst/>
+                    </a:prstGeom>
+                    <a:noFill/>
+                    <a:ln>
+                      <a:noFill/>
+                    </a:ln>
+                  </pic:spPr>
+                </pic:pic>
+              </a:graphicData>
+            </a:graphic>
+          </wp:inline>
+        </w:drawing>
+      </w:r>
+    </w:p>
+    <w:p>
+      <w:pPr>
+        <w:pStyle w:val="Heading2"/>
+      </w:pPr>
+    </w:p>
+    <w:p>
+      <w:pPr>
+        <w:rPr>
+          <w:rFonts w:asciiTheme="majorHAnsi" w:eastAsiaTheme="majorEastAsia" w:hAnsiTheme="majorHAnsi" w:cstheme="majorBidi"/>
+          <w:b/>
+          <w:bCs/>
+          <w:color w:val="4F81BD" w:themeColor="accent1"/>
+          <w:sz w:val="26"/>
+          <w:szCs w:val="26"/>
+        </w:rPr>
+      </w:pPr>
+      <w:r>
+        <w:br w:type="page"/>
+      </w:r>
+    </w:p>
+    <w:p>
+      <w:pPr>
+        <w:pStyle w:val="Heading2"/>
+      </w:pPr>
+      <w:r>
+        <w:lastRenderedPageBreak/>
+        <w:t>Add/Edit Instructor</w:t>
+      </w:r>
+    </w:p>
+    <w:p>
+      <w:pPr>
+        <w:pStyle w:val="Heading2"/>
+      </w:pPr>
+      <w:r>
+        <w:rPr>
+          <w:noProof/>
+        </w:rPr>
+        <w:drawing>
+          <wp:inline distT="0" distB="0" distL="0" distR="0" wp14:anchorId="64267252" wp14:editId="7D4E7A6E">
+            <wp:extent cx="4122420" cy="6870700"/>
+            <wp:effectExtent l="0" t="0" r="0" b="12700"/>
+            <wp:docPr id="6" name="Picture 6" descr="Macintosh HD:Users:nickhueb:Documents:workspace:SchedU:documentation:newInstructor.png"/>
+            <wp:cNvGraphicFramePr>
+              <a:graphicFrameLocks xmlns:a="http://schemas.openxmlformats.org/drawingml/2006/main" noChangeAspect="1"/>
+            </wp:cNvGraphicFramePr>
+            <a:graphic xmlns:a="http://schemas.openxmlformats.org/drawingml/2006/main">
+              <a:graphicData uri="http://schemas.openxmlformats.org/drawingml/2006/picture">
+                <pic:pic xmlns:pic="http://schemas.openxmlformats.org/drawingml/2006/picture">
+                  <pic:nvPicPr>
+                    <pic:cNvPr id="0" name="Picture 6" descr="Macintosh HD:Users:nickhueb:Documents:workspace:SchedU:documentation:newInstructor.png"/>
+                    <pic:cNvPicPr>
+                      <a:picLocks noChangeAspect="1" noChangeArrowheads="1"/>
+                    </pic:cNvPicPr>
+                  </pic:nvPicPr>
+                  <pic:blipFill>
+                    <a:blip r:embed="rId13">
+                      <a:extLst>
+                        <a:ext uri="{28A0092B-C50C-407E-A947-70E740481C1C}">
+                          <a14:useLocalDpi xmlns:a14="http://schemas.microsoft.com/office/drawing/2010/main" val="0"/>
+                        </a:ext>
+                      </a:extLst>
+                    </a:blip>
+                    <a:srcRect/>
+                    <a:stretch>
+                      <a:fillRect/>
+                    </a:stretch>
+                  </pic:blipFill>
+                  <pic:spPr bwMode="auto">
+                    <a:xfrm>
+                      <a:off x="0" y="0"/>
+                      <a:ext cx="4122420" cy="6870700"/>
+                    </a:xfrm>
+                    <a:prstGeom prst="rect">
+                      <a:avLst/>
+                    </a:prstGeom>
+                    <a:noFill/>
+                    <a:ln>
+                      <a:noFill/>
+                    </a:ln>
+                  </pic:spPr>
+                </pic:pic>
+              </a:graphicData>
+            </a:graphic>
+          </wp:inline>
+        </w:drawing>
+      </w:r>
+    </w:p>
+    <w:p>
+      <w:pPr>
+        <w:rPr>
+          <w:rFonts w:asciiTheme="majorHAnsi" w:eastAsiaTheme="majorEastAsia" w:hAnsiTheme="majorHAnsi" w:cstheme="majorBidi"/>
+          <w:b/>
+          <w:bCs/>
+          <w:color w:val="4F81BD" w:themeColor="accent1"/>
+          <w:sz w:val="26"/>
+          <w:szCs w:val="26"/>
+        </w:rPr>
+      </w:pPr>
+      <w:r>
+        <w:br w:type="page"/>
+      </w:r>
+    </w:p>
+    <w:p>
+      <w:pPr>
+        <w:pStyle w:val="Heading2"/>
+      </w:pPr>
+      <w:r>
+        <w:lastRenderedPageBreak/>
+        <w:t>Add Time Block</w:t>
+      </w:r>
+    </w:p>
+    <w:p>
+      <w:pPr>
+        <w:pStyle w:val="Heading2"/>
+      </w:pPr>
+      <w:r>
+        <w:rPr>
+          <w:noProof/>
+        </w:rPr>
+        <w:drawing>
+          <wp:inline distT="0" distB="0" distL="0" distR="0" wp14:anchorId="17DF4D7F" wp14:editId="350B038D">
+            <wp:extent cx="2882900" cy="2425700"/>
+            <wp:effectExtent l="0" t="0" r="12700" b="12700"/>
+            <wp:docPr id="8" name="Picture 8" descr="Macintosh HD:Users:nickhueb:Documents:workspace:SchedU:documentation:addTime.png"/>
+            <wp:cNvGraphicFramePr>
+              <a:graphicFrameLocks xmlns:a="http://schemas.openxmlformats.org/drawingml/2006/main" noChangeAspect="1"/>
+            </wp:cNvGraphicFramePr>
+            <a:graphic xmlns:a="http://schemas.openxmlformats.org/drawingml/2006/main">
+              <a:graphicData uri="http://schemas.openxmlformats.org/drawingml/2006/picture">
+                <pic:pic xmlns:pic="http://schemas.openxmlformats.org/drawingml/2006/picture">
+                  <pic:nvPicPr>
+                    <pic:cNvPr id="0" name="Picture 8" descr="Macintosh HD:Users:nickhueb:Documents:workspace:SchedU:documentation:addTime.png"/>
+                    <pic:cNvPicPr>
+                      <a:picLocks noChangeAspect="1" noChangeArrowheads="1"/>
+                    </pic:cNvPicPr>
+                  </pic:nvPicPr>
+                  <pic:blipFill>
+                    <a:blip r:embed="rId14">
+                      <a:extLst>
+                        <a:ext uri="{28A0092B-C50C-407E-A947-70E740481C1C}">
+                          <a14:useLocalDpi xmlns:a14="http://schemas.microsoft.com/office/drawing/2010/main" val="0"/>
+                        </a:ext>
+                      </a:extLst>
+                    </a:blip>
+                    <a:srcRect/>
+                    <a:stretch>
+                      <a:fillRect/>
+                    </a:stretch>
+                  </pic:blipFill>
+                  <pic:spPr bwMode="auto">
+                    <a:xfrm>
+                      <a:off x="0" y="0"/>
+                      <a:ext cx="2882900" cy="2425700"/>
+                    </a:xfrm>
+                    <a:prstGeom prst="rect">
+                      <a:avLst/>
+                    </a:prstGeom>
+                    <a:noFill/>
+                    <a:ln>
+                      <a:noFill/>
+                    </a:ln>
+                  </pic:spPr>
+                </pic:pic>
+              </a:graphicData>
+            </a:graphic>
+          </wp:inline>
+        </w:drawing>
+      </w:r>
+    </w:p>
+    <w:p>
+      <w:pPr>
+        <w:pStyle w:val="Heading2"/>
+      </w:pPr>
+      <w:r>
+        <w:t>Class View</w:t>
+      </w:r>
+    </w:p>
+    <w:p>
+      <w:pPr>
+        <w:pStyle w:val="Heading2"/>
+      </w:pPr>
+      <w:r>
+        <w:t xml:space="preserve"> </w:t>
+      </w:r>
+      <w:r>
+        <w:rPr>
+          <w:noProof/>
+        </w:rPr>
+        <w:drawing>
+          <wp:inline distT="0" distB="0" distL="0" distR="0" wp14:anchorId="12CCA5B8" wp14:editId="5AB0F61E">
+            <wp:extent cx="3048000" cy="4953000"/>
+            <wp:effectExtent l="0" t="0" r="0" b="0"/>
+            <wp:docPr id="9" name="Picture 9" descr="Macintosh HD:Users:nickhueb:Documents:workspace:SchedU:documentation:classView.png"/>
+            <wp:cNvGraphicFramePr>
+              <a:graphicFrameLocks xmlns:a="http://schemas.openxmlformats.org/drawingml/2006/main" noChangeAspect="1"/>
+            </wp:cNvGraphicFramePr>
+            <a:graphic xmlns:a="http://schemas.openxmlformats.org/drawingml/2006/main">
+              <a:graphicData uri="http://schemas.openxmlformats.org/drawingml/2006/picture">
+                <pic:pic xmlns:pic="http://schemas.openxmlformats.org/drawingml/2006/picture">
+                  <pic:nvPicPr>
+                    <pic:cNvPr id="0" name="Picture 9" descr="Macintosh HD:Users:nickhueb:Documents:workspace:SchedU:documentation:classView.png"/>
+                    <pic:cNvPicPr>
+                      <a:picLocks noChangeAspect="1" noChangeArrowheads="1"/>
+                    </pic:cNvPicPr>
+                  </pic:nvPicPr>
+                  <pic:blipFill>
+                    <a:blip r:embed="rId15">
+                      <a:extLst>
+                        <a:ext uri="{28A0092B-C50C-407E-A947-70E740481C1C}">
+                          <a14:useLocalDpi xmlns:a14="http://schemas.microsoft.com/office/drawing/2010/main" val="0"/>
+                        </a:ext>
+                      </a:extLst>
+                    </a:blip>
+                    <a:srcRect/>
+                    <a:stretch>
+                      <a:fillRect/>
+                    </a:stretch>
+                  </pic:blipFill>
+                  <pic:spPr bwMode="auto">
+                    <a:xfrm>
+                      <a:off x="0" y="0"/>
+                      <a:ext cx="3048000" cy="4953000"/>
+                    </a:xfrm>
+                    <a:prstGeom prst="rect">
+                      <a:avLst/>
+                    </a:prstGeom>
+                    <a:noFill/>
+                    <a:ln>
+                      <a:noFill/>
+                    </a:ln>
+                  </pic:spPr>
+                </pic:pic>
+              </a:graphicData>
+            </a:graphic>
+          </wp:inline>
+        </w:drawing>
+      </w:r>
+    </w:p>
+    <w:p>
+      <w:pPr>
+        <w:pStyle w:val="Heading2"/>
+      </w:pPr>
+      <w:r>
+        <w:br w:type="page"/>
+      </w:r>
+      <w:r>
+        <w:lastRenderedPageBreak/>
+        <w:t>Class Notes</w:t>
+      </w:r>
+    </w:p>
+    <w:p>
+      <w:pPr>
+        <w:pStyle w:val="Heading2"/>
+      </w:pPr>
+      <w:r>
+        <w:rPr>
+          <w:noProof/>
+        </w:rPr>
+        <w:drawing>
+          <wp:inline distT="0" distB="0" distL="0" distR="0" wp14:anchorId="43C1EB0A" wp14:editId="36A0E37E">
+            <wp:extent cx="2141415" cy="3479800"/>
+            <wp:effectExtent l="0" t="0" r="0" b="0"/>
+            <wp:docPr id="10" name="Picture 10" descr="Macintosh HD:Users:nickhueb:Documents:workspace:SchedU:documentation:notesView.png"/>
+            <wp:cNvGraphicFramePr>
+              <a:graphicFrameLocks xmlns:a="http://schemas.openxmlformats.org/drawingml/2006/main" noChangeAspect="1"/>
+            </wp:cNvGraphicFramePr>
+            <a:graphic xmlns:a="http://schemas.openxmlformats.org/drawingml/2006/main">
+              <a:graphicData uri="http://schemas.openxmlformats.org/drawingml/2006/picture">
+                <pic:pic xmlns:pic="http://schemas.openxmlformats.org/drawingml/2006/picture">
+                  <pic:nvPicPr>
+                    <pic:cNvPr id="0" name="Picture 10" descr="Macintosh HD:Users:nickhueb:Documents:workspace:SchedU:documentation:notesView.png"/>
+                    <pic:cNvPicPr>
+                      <a:picLocks noChangeAspect="1" noChangeArrowheads="1"/>
+                    </pic:cNvPicPr>
+                  </pic:nvPicPr>
+                  <pic:blipFill>
+                    <a:blip r:embed="rId16">
+                      <a:extLst>
+                        <a:ext uri="{28A0092B-C50C-407E-A947-70E740481C1C}">
+                          <a14:useLocalDpi xmlns:a14="http://schemas.microsoft.com/office/drawing/2010/main" val="0"/>
+                        </a:ext>
+                      </a:extLst>
+                    </a:blip>
+                    <a:srcRect/>
+                    <a:stretch>
+                      <a:fillRect/>
+                    </a:stretch>
+                  </pic:blipFill>
+                  <pic:spPr bwMode="auto">
+                    <a:xfrm>
+                      <a:off x="0" y="0"/>
+                      <a:ext cx="2141415" cy="3479800"/>
+                    </a:xfrm>
+                    <a:prstGeom prst="rect">
+                      <a:avLst/>
+                    </a:prstGeom>
+                    <a:noFill/>
+                    <a:ln>
+                      <a:noFill/>
+                    </a:ln>
+                  </pic:spPr>
+                </pic:pic>
+              </a:graphicData>
+            </a:graphic>
+          </wp:inline>
+        </w:drawing>
+      </w:r>
+    </w:p>
+    <w:p>
+      <w:pPr>
+        <w:pStyle w:val="Heading2"/>
+      </w:pPr>
+      <w:r>
+        <w:t>All Notes and Assignments</w:t>
+      </w:r>
+    </w:p>
+    <w:p>
+      <w:pPr>
+        <w:pStyle w:val="Heading2"/>
+      </w:pPr>
+      <w:r>
+        <w:rPr>
+          <w:noProof/>
+        </w:rPr>
+        <w:drawing>
+          <wp:inline distT="0" distB="0" distL="0" distR="0" wp14:anchorId="354FEF09" wp14:editId="30B2D41B">
+            <wp:extent cx="5943600" cy="3822700"/>
+            <wp:effectExtent l="0" t="0" r="0" b="12700"/>
+            <wp:docPr id="11" name="Picture 11" descr="Macintosh HD:Users:nickhueb:Documents:workspace:SchedU:documentation:NotesAssignments.png"/>
+            <wp:cNvGraphicFramePr>
+              <a:graphicFrameLocks xmlns:a="http://schemas.openxmlformats.org/drawingml/2006/main" noChangeAspect="1"/>
+            </wp:cNvGraphicFramePr>
+            <a:graphic xmlns:a="http://schemas.openxmlformats.org/drawingml/2006/main">
+              <a:graphicData uri="http://schemas.openxmlformats.org/drawingml/2006/picture">
+                <pic:pic xmlns:pic="http://schemas.openxmlformats.org/drawingml/2006/picture">
+                  <pic:nvPicPr>
+                    <pic:cNvPr id="0" name="Picture 11" descr="Macintosh HD:Users:nickhueb:Documents:workspace:SchedU:documentation:NotesAssignments.png"/>
+                    <pic:cNvPicPr>
+                      <a:picLocks noChangeAspect="1" noChangeArrowheads="1"/>
+                    </pic:cNvPicPr>
+                  </pic:nvPicPr>
+                  <pic:blipFill>
+                    <a:blip r:embed="rId17">
+                      <a:extLst>
+                        <a:ext uri="{28A0092B-C50C-407E-A947-70E740481C1C}">
+                          <a14:useLocalDpi xmlns:a14="http://schemas.microsoft.com/office/drawing/2010/main" val="0"/>
+                        </a:ext>
+                      </a:extLst>
+                    </a:blip>
+                    <a:srcRect/>
+                    <a:stretch>
+                      <a:fillRect/>
+                    </a:stretch>
+                  </pic:blipFill>
+                  <pic:spPr bwMode="auto">
+                    <a:xfrm>
+                      <a:off x="0" y="0"/>
+                      <a:ext cx="5943600" cy="3822700"/>
+                    </a:xfrm>
+                    <a:prstGeom prst="rect">
+                      <a:avLst/>
+                    </a:prstGeom>
+                    <a:noFill/>
+                    <a:ln>
+                      <a:noFill/>
+                    </a:ln>
+                  </pic:spPr>
+                </pic:pic>
+              </a:graphicData>
+            </a:graphic>
+          </wp:inline>
+        </w:drawing>
+      </w:r>
+    </w:p>
+    <w:p>
+      <w:pPr>
+        <w:pStyle w:val="Heading2"/>
+      </w:pPr>
+      <w:r>
+        <w:lastRenderedPageBreak/>
+        <w:t>Text Note</w:t>
+      </w:r>
+    </w:p>
+    <w:p>
+      <w:pPr>
+        <w:pStyle w:val="Heading2"/>
+      </w:pPr>
+      <w:r>
+        <w:rPr>
+          <w:noProof/>
+        </w:rPr>
+        <w:drawing>
+          <wp:inline distT="0" distB="0" distL="0" distR="0" wp14:anchorId="2CFB522D" wp14:editId="09C17ED9">
+            <wp:extent cx="5943600" cy="5829300"/>
+            <wp:effectExtent l="0" t="0" r="0" b="12700"/>
+            <wp:docPr id="12" name="Picture 12" descr="Macintosh HD:Users:nickhueb:Documents:workspace:SchedU:documentation:textNote.png"/>
+            <wp:cNvGraphicFramePr>
+              <a:graphicFrameLocks xmlns:a="http://schemas.openxmlformats.org/drawingml/2006/main" noChangeAspect="1"/>
+            </wp:cNvGraphicFramePr>
+            <a:graphic xmlns:a="http://schemas.openxmlformats.org/drawingml/2006/main">
+              <a:graphicData uri="http://schemas.openxmlformats.org/drawingml/2006/picture">
+                <pic:pic xmlns:pic="http://schemas.openxmlformats.org/drawingml/2006/picture">
+                  <pic:nvPicPr>
+                    <pic:cNvPr id="0" name="Picture 12" descr="Macintosh HD:Users:nickhueb:Documents:workspace:SchedU:documentation:textNote.png"/>
+                    <pic:cNvPicPr>
+                      <a:picLocks noChangeAspect="1" noChangeArrowheads="1"/>
+                    </pic:cNvPicPr>
+                  </pic:nvPicPr>
+                  <pic:blipFill>
+                    <a:blip r:embed="rId18">
+                      <a:extLst>
+                        <a:ext uri="{28A0092B-C50C-407E-A947-70E740481C1C}">
+                          <a14:useLocalDpi xmlns:a14="http://schemas.microsoft.com/office/drawing/2010/main" val="0"/>
+                        </a:ext>
+                      </a:extLst>
+                    </a:blip>
+                    <a:srcRect/>
+                    <a:stretch>
+                      <a:fillRect/>
+                    </a:stretch>
+                  </pic:blipFill>
+                  <pic:spPr bwMode="auto">
+                    <a:xfrm>
+                      <a:off x="0" y="0"/>
+                      <a:ext cx="5943600" cy="5829300"/>
+                    </a:xfrm>
+                    <a:prstGeom prst="rect">
+                      <a:avLst/>
+                    </a:prstGeom>
+                    <a:noFill/>
+                    <a:ln>
+                      <a:noFill/>
+                    </a:ln>
+                  </pic:spPr>
+                </pic:pic>
+              </a:graphicData>
+            </a:graphic>
+          </wp:inline>
+        </w:drawing>
+      </w:r>
+    </w:p>
+    <w:p>
+      <w:pPr>
+        <w:rPr>
+          <w:rFonts w:asciiTheme="majorHAnsi" w:eastAsiaTheme="majorEastAsia" w:hAnsiTheme="majorHAnsi" w:cstheme="majorBidi"/>
+          <w:b/>
+          <w:bCs/>
+          <w:color w:val="4F81BD" w:themeColor="accent1"/>
+          <w:sz w:val="26"/>
+          <w:szCs w:val="26"/>
+        </w:rPr>
+      </w:pPr>
+      <w:r>
+        <w:br w:type="page"/>
+      </w:r>
+    </w:p>
+    <w:p>
+      <w:pPr>
+        <w:pStyle w:val="Heading2"/>
+      </w:pPr>
+      <w:r>
+        <w:lastRenderedPageBreak/>
+        <w:t>Sketch Note</w:t>
+      </w:r>
+    </w:p>
+    <w:p>
+      <w:pPr>
+        <w:pStyle w:val="Heading2"/>
+      </w:pPr>
+      <w:r>
+        <w:rPr>
+          <w:noProof/>
+        </w:rPr>
+        <w:drawing>
+          <wp:inline distT="0" distB="0" distL="0" distR="0" wp14:anchorId="682C865D" wp14:editId="75E7EC90">
+            <wp:extent cx="5702300" cy="5600700"/>
+            <wp:effectExtent l="0" t="0" r="12700" b="12700"/>
+            <wp:docPr id="13" name="Picture 13" descr="Macintosh HD:Users:nickhueb:Documents:workspace:SchedU:documentation:sketchNote.png"/>
+            <wp:cNvGraphicFramePr>
+              <a:graphicFrameLocks xmlns:a="http://schemas.openxmlformats.org/drawingml/2006/main" noChangeAspect="1"/>
+            </wp:cNvGraphicFramePr>
+            <a:graphic xmlns:a="http://schemas.openxmlformats.org/drawingml/2006/main">
+              <a:graphicData uri="http://schemas.openxmlformats.org/drawingml/2006/picture">
+                <pic:pic xmlns:pic="http://schemas.openxmlformats.org/drawingml/2006/picture">
+                  <pic:nvPicPr>
+                    <pic:cNvPr id="0" name="Picture 13" descr="Macintosh HD:Users:nickhueb:Documents:workspace:SchedU:documentation:sketchNote.png"/>
+                    <pic:cNvPicPr>
+                      <a:picLocks noChangeAspect="1" noChangeArrowheads="1"/>
+                    </pic:cNvPicPr>
+                  </pic:nvPicPr>
+                  <pic:blipFill>
+                    <a:blip r:embed="rId19">
+                      <a:extLst>
+                        <a:ext uri="{28A0092B-C50C-407E-A947-70E740481C1C}">
+                          <a14:useLocalDpi xmlns:a14="http://schemas.microsoft.com/office/drawing/2010/main" val="0"/>
+                        </a:ext>
+                      </a:extLst>
+                    </a:blip>
+                    <a:srcRect/>
+                    <a:stretch>
+                      <a:fillRect/>
+                    </a:stretch>
+                  </pic:blipFill>
+                  <pic:spPr bwMode="auto">
+                    <a:xfrm>
+                      <a:off x="0" y="0"/>
+                      <a:ext cx="5702300" cy="5600700"/>
+                    </a:xfrm>
+                    <a:prstGeom prst="rect">
+                      <a:avLst/>
+                    </a:prstGeom>
+                    <a:noFill/>
+                    <a:ln>
+                      <a:noFill/>
+                    </a:ln>
+                  </pic:spPr>
+                </pic:pic>
+              </a:graphicData>
+            </a:graphic>
+          </wp:inline>
+        </w:drawing>
+      </w:r>
+    </w:p>
+    <w:p>
+      <w:pPr>
+        <w:pStyle w:val="Heading2"/>
+      </w:pPr>
+      <w:r>
+        <w:br w:type="column"/>
+      </w:r>
+      <w:r>
+        <w:lastRenderedPageBreak/>
+        <w:t>Preferences</w:t>
+      </w:r>
+    </w:p>
+    <w:p>
+      <w:pPr>
+        <w:pStyle w:val="Heading2"/>
+      </w:pPr>
+      <w:r>
+        <w:rPr>
+          <w:noProof/>
+        </w:rPr>
+        <w:drawing>
+          <wp:inline distT="0" distB="0" distL="0" distR="0" wp14:anchorId="4C7FF08A" wp14:editId="0B74E055">
+            <wp:extent cx="3810000" cy="6350000"/>
+            <wp:effectExtent l="0" t="0" r="0" b="0"/>
+            <wp:docPr id="14" name="Picture 14" descr="Macintosh HD:Users:nickhueb:Documents:workspace:SchedU:documentation:preferences.png"/>
+            <wp:cNvGraphicFramePr>
+              <a:graphicFrameLocks xmlns:a="http://schemas.openxmlformats.org/drawingml/2006/main" noChangeAspect="1"/>
+            </wp:cNvGraphicFramePr>
+            <a:graphic xmlns:a="http://schemas.openxmlformats.org/drawingml/2006/main">
+              <a:graphicData uri="http://schemas.openxmlformats.org/drawingml/2006/picture">
+                <pic:pic xmlns:pic="http://schemas.openxmlformats.org/drawingml/2006/picture">
+                  <pic:nvPicPr>
+                    <pic:cNvPr id="0" name="Picture 14" descr="Macintosh HD:Users:nickhueb:Documents:workspace:SchedU:documentation:preferences.png"/>
+                    <pic:cNvPicPr>
+                      <a:picLocks noChangeAspect="1" noChangeArrowheads="1"/>
+                    </pic:cNvPicPr>
+                  </pic:nvPicPr>
+                  <pic:blipFill>
+                    <a:blip r:embed="rId20">
+                      <a:extLst>
+                        <a:ext uri="{28A0092B-C50C-407E-A947-70E740481C1C}">
+                          <a14:useLocalDpi xmlns:a14="http://schemas.microsoft.com/office/drawing/2010/main" val="0"/>
+                        </a:ext>
+                      </a:extLst>
+                    </a:blip>
+                    <a:srcRect/>
+                    <a:stretch>
+                      <a:fillRect/>
+                    </a:stretch>
+                  </pic:blipFill>
+                  <pic:spPr bwMode="auto">
+                    <a:xfrm>
+                      <a:off x="0" y="0"/>
+                      <a:ext cx="3810000" cy="6350000"/>
+                    </a:xfrm>
+                    <a:prstGeom prst="rect">
+                      <a:avLst/>
+                    </a:prstGeom>
+                    <a:noFill/>
+                    <a:ln>
+                      <a:noFill/>
+                    </a:ln>
+                  </pic:spPr>
+                </pic:pic>
+              </a:graphicData>
+            </a:graphic>
+          </wp:inline>
+        </w:drawing>
+      </w:r>
+    </w:p>
+    <w:p>
+      <w:pPr>
+        <w:pStyle w:val="Heading2"/>
+      </w:pPr>
+    </w:p>
+    <w:p>
+      <w:pPr>
         <w:pStyle w:val="Heading1"/>
       </w:pPr>
-      <w:bookmarkStart w:id="18" w:name="_Toc204270859"/>
+      <w:bookmarkStart w:id="17" w:name="_Toc204270859"/>
+    </w:p>
+    <w:p>
+      <w:pPr>
+        <w:pStyle w:val="Heading1"/>
+      </w:pPr>
+      <w:r>
+        <w:br w:type="column"/>
+      </w:r>
       <w:r>
         <w:lastRenderedPageBreak/>
         <w:t>ERD</w:t>
       </w:r>
-      <w:bookmarkEnd w:id="18"/>
+      <w:bookmarkEnd w:id="17"/>
       <w:r>
         <w:br/>
       </w:r>
@@ -2545,12 +3526,12 @@
       <w:r>
         <w:br w:type="column"/>
       </w:r>
-      <w:bookmarkStart w:id="19" w:name="_Toc204270860"/>
+      <w:bookmarkStart w:id="18" w:name="_Toc204270860"/>
       <w:r>
         <w:lastRenderedPageBreak/>
         <w:t>UML</w:t>
       </w:r>
-      <w:bookmarkEnd w:id="19"/>
+      <w:bookmarkEnd w:id="18"/>
     </w:p>
     <w:p>
       <w:r>
@@ -2561,17 +3542,20 @@
       <w:pPr>
         <w:pStyle w:val="Heading1"/>
       </w:pPr>
-      <w:bookmarkStart w:id="20" w:name="_Toc204270861"/>
+      <w:bookmarkStart w:id="19" w:name="_Toc204270861"/>
       <w:r>
         <w:lastRenderedPageBreak/>
         <w:t>About</w:t>
       </w:r>
-      <w:bookmarkEnd w:id="20"/>
+      <w:bookmarkEnd w:id="19"/>
+      <w:r>
+        <w:t xml:space="preserve"> and Legal</w:t>
+      </w:r>
     </w:p>
     <w:p/>
     <w:sectPr>
-      <w:headerReference w:type="default" r:id="rId9"/>
-      <w:footerReference w:type="default" r:id="rId10"/>
+      <w:headerReference w:type="default" r:id="rId21"/>
+      <w:footerReference w:type="default" r:id="rId22"/>
       <w:pgSz w:w="12240" w:h="15840"/>
       <w:pgMar w:top="1440" w:right="1440" w:bottom="1440" w:left="1440" w:header="720" w:footer="720" w:gutter="0"/>
       <w:cols w:space="720"/>
@@ -2643,7 +3627,7 @@
           <w:rPr>
             <w:noProof/>
           </w:rPr>
-          <w:t>6</w:t>
+          <w:t>4</w:t>
         </w:r>
         <w:r>
           <w:rPr>
@@ -2692,8 +3676,13 @@
       <w:pStyle w:val="Header"/>
       <w:jc w:val="right"/>
     </w:pPr>
+    <w:proofErr w:type="spellStart"/>
     <w:r>
-      <w:t>Sched-U Design Document</w:t>
+      <w:t>Sched</w:t>
+    </w:r>
+    <w:proofErr w:type="spellEnd"/>
+    <w:r>
+      <w:t>-U Design Document</w:t>
     </w:r>
   </w:p>
   <w:p>
@@ -3262,6 +4251,92 @@
     </w:lvl>
   </w:abstractNum>
   <w:abstractNum w:abstractNumId="6">
+    <w:nsid w:val="2F5F0445"/>
+    <w:multiLevelType w:val="hybridMultilevel"/>
+    <w:tmpl w:val="E1AADE70"/>
+    <w:lvl w:ilvl="0" w:tplc="0409000F">
+      <w:start w:val="1"/>
+      <w:numFmt w:val="decimal"/>
+      <w:lvlText w:val="%1."/>
+      <w:lvlJc w:val="left"/>
+      <w:pPr>
+        <w:ind w:left="720" w:hanging="360"/>
+      </w:pPr>
+    </w:lvl>
+    <w:lvl w:ilvl="1" w:tplc="04090019" w:tentative="1">
+      <w:start w:val="1"/>
+      <w:numFmt w:val="lowerLetter"/>
+      <w:lvlText w:val="%2."/>
+      <w:lvlJc w:val="left"/>
+      <w:pPr>
+        <w:ind w:left="1440" w:hanging="360"/>
+      </w:pPr>
+    </w:lvl>
+    <w:lvl w:ilvl="2" w:tplc="0409001B" w:tentative="1">
+      <w:start w:val="1"/>
+      <w:numFmt w:val="lowerRoman"/>
+      <w:lvlText w:val="%3."/>
+      <w:lvlJc w:val="right"/>
+      <w:pPr>
+        <w:ind w:left="2160" w:hanging="180"/>
+      </w:pPr>
+    </w:lvl>
+    <w:lvl w:ilvl="3" w:tplc="0409000F" w:tentative="1">
+      <w:start w:val="1"/>
+      <w:numFmt w:val="decimal"/>
+      <w:lvlText w:val="%4."/>
+      <w:lvlJc w:val="left"/>
+      <w:pPr>
+        <w:ind w:left="2880" w:hanging="360"/>
+      </w:pPr>
+    </w:lvl>
+    <w:lvl w:ilvl="4" w:tplc="04090019" w:tentative="1">
+      <w:start w:val="1"/>
+      <w:numFmt w:val="lowerLetter"/>
+      <w:lvlText w:val="%5."/>
+      <w:lvlJc w:val="left"/>
+      <w:pPr>
+        <w:ind w:left="3600" w:hanging="360"/>
+      </w:pPr>
+    </w:lvl>
+    <w:lvl w:ilvl="5" w:tplc="0409001B" w:tentative="1">
+      <w:start w:val="1"/>
+      <w:numFmt w:val="lowerRoman"/>
+      <w:lvlText w:val="%6."/>
+      <w:lvlJc w:val="right"/>
+      <w:pPr>
+        <w:ind w:left="4320" w:hanging="180"/>
+      </w:pPr>
+    </w:lvl>
+    <w:lvl w:ilvl="6" w:tplc="0409000F" w:tentative="1">
+      <w:start w:val="1"/>
+      <w:numFmt w:val="decimal"/>
+      <w:lvlText w:val="%7."/>
+      <w:lvlJc w:val="left"/>
+      <w:pPr>
+        <w:ind w:left="5040" w:hanging="360"/>
+      </w:pPr>
+    </w:lvl>
+    <w:lvl w:ilvl="7" w:tplc="04090019" w:tentative="1">
+      <w:start w:val="1"/>
+      <w:numFmt w:val="lowerLetter"/>
+      <w:lvlText w:val="%8."/>
+      <w:lvlJc w:val="left"/>
+      <w:pPr>
+        <w:ind w:left="5760" w:hanging="360"/>
+      </w:pPr>
+    </w:lvl>
+    <w:lvl w:ilvl="8" w:tplc="0409001B" w:tentative="1">
+      <w:start w:val="1"/>
+      <w:numFmt w:val="lowerRoman"/>
+      <w:lvlText w:val="%9."/>
+      <w:lvlJc w:val="right"/>
+      <w:pPr>
+        <w:ind w:left="6480" w:hanging="180"/>
+      </w:pPr>
+    </w:lvl>
+  </w:abstractNum>
+  <w:abstractNum w:abstractNumId="7">
     <w:nsid w:val="32354945"/>
     <w:multiLevelType w:val="hybridMultilevel"/>
     <w:tmpl w:val="6C4C2BA2"/>
@@ -3373,7 +4448,7 @@
       </w:rPr>
     </w:lvl>
   </w:abstractNum>
-  <w:abstractNum w:abstractNumId="7">
+  <w:abstractNum w:abstractNumId="8">
     <w:nsid w:val="42713325"/>
     <w:multiLevelType w:val="hybridMultilevel"/>
     <w:tmpl w:val="9B8824C0"/>
@@ -3459,7 +4534,7 @@
       </w:pPr>
     </w:lvl>
   </w:abstractNum>
-  <w:abstractNum w:abstractNumId="8">
+  <w:abstractNum w:abstractNumId="9">
     <w:nsid w:val="43124F69"/>
     <w:multiLevelType w:val="hybridMultilevel"/>
     <w:tmpl w:val="79A2C650"/>
@@ -3545,7 +4620,7 @@
       </w:pPr>
     </w:lvl>
   </w:abstractNum>
-  <w:abstractNum w:abstractNumId="9">
+  <w:abstractNum w:abstractNumId="10">
     <w:nsid w:val="45D7143A"/>
     <w:multiLevelType w:val="hybridMultilevel"/>
     <w:tmpl w:val="9B8824C0"/>
@@ -3631,7 +4706,7 @@
       </w:pPr>
     </w:lvl>
   </w:abstractNum>
-  <w:abstractNum w:abstractNumId="10">
+  <w:abstractNum w:abstractNumId="11">
     <w:nsid w:val="5BC728B2"/>
     <w:multiLevelType w:val="hybridMultilevel"/>
     <w:tmpl w:val="9B8824C0"/>
@@ -3717,7 +4792,7 @@
       </w:pPr>
     </w:lvl>
   </w:abstractNum>
-  <w:abstractNum w:abstractNumId="11">
+  <w:abstractNum w:abstractNumId="12">
     <w:nsid w:val="5C574628"/>
     <w:multiLevelType w:val="hybridMultilevel"/>
     <w:tmpl w:val="9B8824C0"/>
@@ -3803,7 +4878,93 @@
       </w:pPr>
     </w:lvl>
   </w:abstractNum>
-  <w:abstractNum w:abstractNumId="12">
+  <w:abstractNum w:abstractNumId="13">
+    <w:nsid w:val="5D1F402A"/>
+    <w:multiLevelType w:val="hybridMultilevel"/>
+    <w:tmpl w:val="798A0D1A"/>
+    <w:lvl w:ilvl="0" w:tplc="0409000F">
+      <w:start w:val="1"/>
+      <w:numFmt w:val="decimal"/>
+      <w:lvlText w:val="%1."/>
+      <w:lvlJc w:val="left"/>
+      <w:pPr>
+        <w:ind w:left="720" w:hanging="360"/>
+      </w:pPr>
+    </w:lvl>
+    <w:lvl w:ilvl="1" w:tplc="04090019" w:tentative="1">
+      <w:start w:val="1"/>
+      <w:numFmt w:val="lowerLetter"/>
+      <w:lvlText w:val="%2."/>
+      <w:lvlJc w:val="left"/>
+      <w:pPr>
+        <w:ind w:left="1440" w:hanging="360"/>
+      </w:pPr>
+    </w:lvl>
+    <w:lvl w:ilvl="2" w:tplc="0409001B" w:tentative="1">
+      <w:start w:val="1"/>
+      <w:numFmt w:val="lowerRoman"/>
+      <w:lvlText w:val="%3."/>
+      <w:lvlJc w:val="right"/>
+      <w:pPr>
+        <w:ind w:left="2160" w:hanging="180"/>
+      </w:pPr>
+    </w:lvl>
+    <w:lvl w:ilvl="3" w:tplc="0409000F" w:tentative="1">
+      <w:start w:val="1"/>
+      <w:numFmt w:val="decimal"/>
+      <w:lvlText w:val="%4."/>
+      <w:lvlJc w:val="left"/>
+      <w:pPr>
+        <w:ind w:left="2880" w:hanging="360"/>
+      </w:pPr>
+    </w:lvl>
+    <w:lvl w:ilvl="4" w:tplc="04090019" w:tentative="1">
+      <w:start w:val="1"/>
+      <w:numFmt w:val="lowerLetter"/>
+      <w:lvlText w:val="%5."/>
+      <w:lvlJc w:val="left"/>
+      <w:pPr>
+        <w:ind w:left="3600" w:hanging="360"/>
+      </w:pPr>
+    </w:lvl>
+    <w:lvl w:ilvl="5" w:tplc="0409001B" w:tentative="1">
+      <w:start w:val="1"/>
+      <w:numFmt w:val="lowerRoman"/>
+      <w:lvlText w:val="%6."/>
+      <w:lvlJc w:val="right"/>
+      <w:pPr>
+        <w:ind w:left="4320" w:hanging="180"/>
+      </w:pPr>
+    </w:lvl>
+    <w:lvl w:ilvl="6" w:tplc="0409000F" w:tentative="1">
+      <w:start w:val="1"/>
+      <w:numFmt w:val="decimal"/>
+      <w:lvlText w:val="%7."/>
+      <w:lvlJc w:val="left"/>
+      <w:pPr>
+        <w:ind w:left="5040" w:hanging="360"/>
+      </w:pPr>
+    </w:lvl>
+    <w:lvl w:ilvl="7" w:tplc="04090019" w:tentative="1">
+      <w:start w:val="1"/>
+      <w:numFmt w:val="lowerLetter"/>
+      <w:lvlText w:val="%8."/>
+      <w:lvlJc w:val="left"/>
+      <w:pPr>
+        <w:ind w:left="5760" w:hanging="360"/>
+      </w:pPr>
+    </w:lvl>
+    <w:lvl w:ilvl="8" w:tplc="0409001B" w:tentative="1">
+      <w:start w:val="1"/>
+      <w:numFmt w:val="lowerRoman"/>
+      <w:lvlText w:val="%9."/>
+      <w:lvlJc w:val="right"/>
+      <w:pPr>
+        <w:ind w:left="6480" w:hanging="180"/>
+      </w:pPr>
+    </w:lvl>
+  </w:abstractNum>
+  <w:abstractNum w:abstractNumId="14">
     <w:nsid w:val="707E6062"/>
     <w:multiLevelType w:val="hybridMultilevel"/>
     <w:tmpl w:val="9B8824C0"/>
@@ -3889,7 +5050,7 @@
       </w:pPr>
     </w:lvl>
   </w:abstractNum>
-  <w:abstractNum w:abstractNumId="13">
+  <w:abstractNum w:abstractNumId="15">
     <w:nsid w:val="7CFE5F53"/>
     <w:multiLevelType w:val="hybridMultilevel"/>
     <w:tmpl w:val="9B8824C0"/>
@@ -3976,10 +5137,10 @@
     </w:lvl>
   </w:abstractNum>
   <w:num w:numId="1">
-    <w:abstractNumId w:val="13"/>
+    <w:abstractNumId w:val="15"/>
   </w:num>
   <w:num w:numId="2">
-    <w:abstractNumId w:val="9"/>
+    <w:abstractNumId w:val="10"/>
   </w:num>
   <w:num w:numId="3">
     <w:abstractNumId w:val="2"/>
@@ -3988,16 +5149,16 @@
     <w:abstractNumId w:val="1"/>
   </w:num>
   <w:num w:numId="5">
-    <w:abstractNumId w:val="11"/>
+    <w:abstractNumId w:val="12"/>
   </w:num>
   <w:num w:numId="6">
-    <w:abstractNumId w:val="12"/>
+    <w:abstractNumId w:val="14"/>
   </w:num>
   <w:num w:numId="7">
-    <w:abstractNumId w:val="7"/>
+    <w:abstractNumId w:val="8"/>
   </w:num>
   <w:num w:numId="8">
-    <w:abstractNumId w:val="10"/>
+    <w:abstractNumId w:val="11"/>
   </w:num>
   <w:num w:numId="9">
     <w:abstractNumId w:val="4"/>
@@ -4009,13 +5170,19 @@
     <w:abstractNumId w:val="5"/>
   </w:num>
   <w:num w:numId="12">
-    <w:abstractNumId w:val="6"/>
+    <w:abstractNumId w:val="7"/>
   </w:num>
   <w:num w:numId="13">
     <w:abstractNumId w:val="3"/>
   </w:num>
   <w:num w:numId="14">
-    <w:abstractNumId w:val="8"/>
+    <w:abstractNumId w:val="9"/>
+  </w:num>
+  <w:num w:numId="15">
+    <w:abstractNumId w:val="13"/>
+  </w:num>
+  <w:num w:numId="16">
+    <w:abstractNumId w:val="6"/>
   </w:num>
 </w:numbering>
 </file>
@@ -5334,7 +6501,7 @@
 </file>
 
 <file path=customXml/itemProps1.xml><?xml version="1.0" encoding="utf-8"?>
-<ds:datastoreItem xmlns:ds="http://schemas.openxmlformats.org/officeDocument/2006/customXml" ds:itemID="{89CB4447-605C-5542-882D-2F7A7A956FE5}">
+<ds:datastoreItem xmlns:ds="http://schemas.openxmlformats.org/officeDocument/2006/customXml" ds:itemID="{503FDA64-7082-DD47-8410-E5CB83E93430}">
   <ds:schemaRefs>
     <ds:schemaRef ds:uri="http://schemas.openxmlformats.org/officeDocument/2006/bibliography"/>
   </ds:schemaRefs>

</xml_diff>